<commit_message>
resumo concluido + capa
</commit_message>
<xml_diff>
--- a/docs/Artigo - BreadTrack.docx
+++ b/docs/Artigo - BreadTrack.docx
@@ -608,36 +608,16 @@
           <w:sz w:val="24"/>
           <w:szCs w:val="24"/>
         </w:rPr>
-        <w:t xml:space="preserve">... </w:t>
-      </w:r>
-      <w:r>
-        <w:rPr>
-          <w:rFonts w:ascii="Times New Roman" w:hAnsi="Times New Roman" w:cs="Times New Roman"/>
-          <w:color w:val="292D30"/>
-          <w:sz w:val="24"/>
-          <w:szCs w:val="24"/>
-        </w:rPr>
-        <w:t xml:space="preserve">e </w:t>
-      </w:r>
-      <w:proofErr w:type="spellStart"/>
-      <w:r>
-        <w:rPr>
-          <w:rFonts w:ascii="Times New Roman" w:hAnsi="Times New Roman" w:cs="Times New Roman"/>
-          <w:color w:val="292D30"/>
-          <w:sz w:val="24"/>
-          <w:szCs w:val="24"/>
-        </w:rPr>
-        <w:t>populando</w:t>
-      </w:r>
-      <w:proofErr w:type="spellEnd"/>
-      <w:r>
-        <w:rPr>
-          <w:rFonts w:ascii="Times New Roman" w:hAnsi="Times New Roman" w:cs="Times New Roman"/>
-          <w:color w:val="292D30"/>
-          <w:sz w:val="24"/>
-          <w:szCs w:val="24"/>
-        </w:rPr>
-        <w:t xml:space="preserve"> o banco com os dados existentes na padaria. Ao longo da implementação, foram realizados testes para verificar a eficácia do SGBD. Os resultados demonstraram que o PostgreSQL</w:t>
+        <w:t xml:space="preserve"> </w:t>
+      </w:r>
+      <w:r>
+        <w:rPr>
+          <w:rFonts w:ascii="Times New Roman" w:hAnsi="Times New Roman" w:cs="Times New Roman"/>
+          <w:color w:val="292D30"/>
+          <w:sz w:val="24"/>
+          <w:szCs w:val="24"/>
+        </w:rPr>
+        <w:t>e populando o banco com os dados existentes na padaria. Ao longo da implementação, foram realizados testes para verificar a eficácia do SGBD. Os resultados demonstraram que o PostgreSQL</w:t>
       </w:r>
       <w:r>
         <w:rPr>

</xml_diff>

<commit_message>
introdução completa do artigo
</commit_message>
<xml_diff>
--- a/docs/Artigo - BreadTrack.docx
+++ b/docs/Artigo - BreadTrack.docx
@@ -793,23 +793,126 @@
     <w:p>
       <w:pPr>
         <w:spacing w:line="360" w:lineRule="auto"/>
-        <w:ind w:firstLine="709"/>
-        <w:jc w:val="both"/>
-        <w:rPr>
-          <w:rFonts w:ascii="Times New Roman" w:hAnsi="Times New Roman" w:cs="Times New Roman"/>
-          <w:color w:val="292D30"/>
-          <w:sz w:val="24"/>
-          <w:szCs w:val="24"/>
-        </w:rPr>
-      </w:pPr>
-      <w:r>
-        <w:rPr>
-          <w:rFonts w:ascii="Times New Roman" w:hAnsi="Times New Roman" w:cs="Times New Roman"/>
-          <w:color w:val="292D30"/>
-          <w:sz w:val="24"/>
-          <w:szCs w:val="24"/>
-        </w:rPr>
-        <w:t xml:space="preserve">Na área de engenharia de software, a busca por soluções eficazes e eficientes para problemas recorrentes é uma constante. É nesse contexto que os padrões de design, também conhecidos como "design </w:t>
+        <w:ind w:firstLine="1134"/>
+        <w:jc w:val="both"/>
+        <w:rPr>
+          <w:rFonts w:ascii="Times New Roman" w:hAnsi="Times New Roman" w:cs="Times New Roman"/>
+          <w:color w:val="292D30"/>
+          <w:sz w:val="24"/>
+          <w:szCs w:val="24"/>
+        </w:rPr>
+      </w:pPr>
+      <w:r>
+        <w:rPr>
+          <w:rFonts w:ascii="Times New Roman" w:hAnsi="Times New Roman" w:cs="Times New Roman"/>
+          <w:color w:val="292D30"/>
+          <w:sz w:val="24"/>
+          <w:szCs w:val="24"/>
+        </w:rPr>
+        <w:t xml:space="preserve">Com o avanço tecnológico, diversas áreas têm se beneficiado da automação e otimização de processos. No contexto </w:t>
+      </w:r>
+      <w:r>
+        <w:rPr>
+          <w:rFonts w:ascii="Times New Roman" w:hAnsi="Times New Roman" w:cs="Times New Roman"/>
+          <w:color w:val="292D30"/>
+          <w:sz w:val="24"/>
+          <w:szCs w:val="24"/>
+        </w:rPr>
+        <w:t>dos comércios alimentícios</w:t>
+      </w:r>
+      <w:r>
+        <w:rPr>
+          <w:rFonts w:ascii="Times New Roman" w:hAnsi="Times New Roman" w:cs="Times New Roman"/>
+          <w:color w:val="292D30"/>
+          <w:sz w:val="24"/>
+          <w:szCs w:val="24"/>
+        </w:rPr>
+        <w:t xml:space="preserve">, a introdução da informática revolucionou a gestão, permitindo aos profissionais focarem mais no atendimento aos </w:t>
+      </w:r>
+      <w:r>
+        <w:rPr>
+          <w:rFonts w:ascii="Times New Roman" w:hAnsi="Times New Roman" w:cs="Times New Roman"/>
+          <w:color w:val="292D30"/>
+          <w:sz w:val="24"/>
+          <w:szCs w:val="24"/>
+        </w:rPr>
+        <w:t>clientes</w:t>
+      </w:r>
+      <w:r>
+        <w:rPr>
+          <w:rFonts w:ascii="Times New Roman" w:hAnsi="Times New Roman" w:cs="Times New Roman"/>
+          <w:color w:val="292D30"/>
+          <w:sz w:val="24"/>
+          <w:szCs w:val="24"/>
+        </w:rPr>
+        <w:t xml:space="preserve">. Este artigo discute o desenvolvimento de um </w:t>
+      </w:r>
+      <w:r>
+        <w:rPr>
+          <w:rFonts w:ascii="Times New Roman" w:hAnsi="Times New Roman" w:cs="Times New Roman"/>
+          <w:color w:val="292D30"/>
+          <w:sz w:val="24"/>
+          <w:szCs w:val="24"/>
+        </w:rPr>
+        <w:t>Sistema Gerenciador de Banco de Dados</w:t>
+      </w:r>
+      <w:r>
+        <w:rPr>
+          <w:rFonts w:ascii="Times New Roman" w:hAnsi="Times New Roman" w:cs="Times New Roman"/>
+          <w:color w:val="292D30"/>
+          <w:sz w:val="24"/>
+          <w:szCs w:val="24"/>
+        </w:rPr>
+        <w:t xml:space="preserve"> para o </w:t>
+      </w:r>
+      <w:r>
+        <w:rPr>
+          <w:rFonts w:ascii="Times New Roman" w:hAnsi="Times New Roman" w:cs="Times New Roman"/>
+          <w:color w:val="292D30"/>
+          <w:sz w:val="24"/>
+          <w:szCs w:val="24"/>
+        </w:rPr>
+        <w:t>controle</w:t>
+      </w:r>
+      <w:r>
+        <w:rPr>
+          <w:rFonts w:ascii="Times New Roman" w:hAnsi="Times New Roman" w:cs="Times New Roman"/>
+          <w:color w:val="292D30"/>
+          <w:sz w:val="24"/>
+          <w:szCs w:val="24"/>
+        </w:rPr>
+        <w:t xml:space="preserve"> de </w:t>
+      </w:r>
+      <w:r>
+        <w:rPr>
+          <w:rFonts w:ascii="Times New Roman" w:hAnsi="Times New Roman" w:cs="Times New Roman"/>
+          <w:color w:val="292D30"/>
+          <w:sz w:val="24"/>
+          <w:szCs w:val="24"/>
+        </w:rPr>
+        <w:t>uma padaria.</w:t>
+      </w:r>
+    </w:p>
+    <w:p>
+      <w:pPr>
+        <w:spacing w:line="360" w:lineRule="auto"/>
+        <w:ind w:firstLine="1134"/>
+        <w:jc w:val="both"/>
+        <w:rPr>
+          <w:rFonts w:ascii="Times New Roman" w:hAnsi="Times New Roman" w:cs="Times New Roman"/>
+          <w:color w:val="292D30"/>
+          <w:sz w:val="24"/>
+          <w:szCs w:val="24"/>
+        </w:rPr>
+      </w:pPr>
+      <w:r>
+        <w:rPr>
+          <w:rFonts w:ascii="Times New Roman" w:hAnsi="Times New Roman" w:cs="Times New Roman"/>
+          <w:color w:val="292D30"/>
+          <w:sz w:val="24"/>
+          <w:szCs w:val="24"/>
+        </w:rPr>
+        <w:t xml:space="preserve">A padaria moderna não se limita apenas à produção de pães e doces; ela representa um ambiente dinâmico onde a eficiência operacional é crucial. O </w:t>
       </w:r>
       <w:proofErr w:type="spellStart"/>
       <w:r>
@@ -819,7 +922,7 @@
           <w:sz w:val="24"/>
           <w:szCs w:val="24"/>
         </w:rPr>
-        <w:t>patterns</w:t>
+        <w:t>BreadTrack</w:t>
       </w:r>
       <w:proofErr w:type="spellEnd"/>
       <w:r>
@@ -829,7 +932,51 @@
           <w:sz w:val="24"/>
           <w:szCs w:val="24"/>
         </w:rPr>
-        <w:t xml:space="preserve">," ou _design </w:t>
+        <w:t xml:space="preserve"> visa oferecer uma solução integrada, otimizando desde o controle de estoque e gestão de fornecedores até o acompanhamento de pedidos e preferências dos clientes. </w:t>
+      </w:r>
+    </w:p>
+    <w:p>
+      <w:pPr>
+        <w:spacing w:line="360" w:lineRule="auto"/>
+        <w:ind w:firstLine="1134"/>
+        <w:jc w:val="both"/>
+        <w:rPr>
+          <w:rFonts w:ascii="Times New Roman" w:hAnsi="Times New Roman" w:cs="Times New Roman"/>
+          <w:color w:val="292D30"/>
+          <w:sz w:val="24"/>
+          <w:szCs w:val="24"/>
+        </w:rPr>
+      </w:pPr>
+      <w:r>
+        <w:rPr>
+          <w:rFonts w:ascii="Times New Roman" w:hAnsi="Times New Roman" w:cs="Times New Roman"/>
+          <w:color w:val="292D30"/>
+          <w:sz w:val="24"/>
+          <w:szCs w:val="24"/>
+        </w:rPr>
+        <w:t>A implementação de um SGBD dedicado à padaria não apenas simplificará a administração interna, mas também aprimorará a capacidade de resposta às demandas do mercado, proporcionando uma experiência mais personalizada aos clientes. Ao explorar as características específicas do setor de padarias, este artigo abordará a importância da implementação de um SGBD adaptado, destacando benefícios como a melhoria na eficiência operacional, a redução de desperdícios, e a facilitação na tomada de decisões estratégicas.</w:t>
+      </w:r>
+    </w:p>
+    <w:p>
+      <w:pPr>
+        <w:spacing w:line="360" w:lineRule="auto"/>
+        <w:ind w:firstLine="1134"/>
+        <w:jc w:val="both"/>
+        <w:rPr>
+          <w:rFonts w:ascii="Times New Roman" w:hAnsi="Times New Roman" w:cs="Times New Roman"/>
+          <w:color w:val="292D30"/>
+          <w:sz w:val="24"/>
+          <w:szCs w:val="24"/>
+        </w:rPr>
+      </w:pPr>
+      <w:r>
+        <w:rPr>
+          <w:rFonts w:ascii="Times New Roman" w:hAnsi="Times New Roman" w:cs="Times New Roman"/>
+          <w:color w:val="292D30"/>
+          <w:sz w:val="24"/>
+          <w:szCs w:val="24"/>
+        </w:rPr>
+        <w:t xml:space="preserve"> A análise se estenderá desde a escolha da arquitetura do banco de dados até a integração do sistema com outros aspectos da gestão do estabelecimento. Dessa forma, o </w:t>
       </w:r>
       <w:proofErr w:type="spellStart"/>
       <w:r>
@@ -839,7 +986,7 @@
           <w:sz w:val="24"/>
           <w:szCs w:val="24"/>
         </w:rPr>
-        <w:t>patterns</w:t>
+        <w:t>BreadTrack</w:t>
       </w:r>
       <w:proofErr w:type="spellEnd"/>
       <w:r>
@@ -849,29 +996,29 @@
           <w:sz w:val="24"/>
           <w:szCs w:val="24"/>
         </w:rPr>
-        <w:t xml:space="preserve">_, desempenham um papel fundamental. Estes padrões representam soluções reutilizáveis para desafios comuns, não como modelos prontos para serem copiados, mas como conceitos adaptáveis que podem ser ajustados para atender às necessidades específicas de um projeto. Além disso, eles estabelecem um vocabulário comum que permite que desenvolvedores comuniquem e colaborem de maneira mais eficaz. </w:t>
+        <w:t xml:space="preserve"> se apresenta como uma resposta inovadora para as demandas crescentes no setor de padarias, representando um avanço significativo na eficácia e competitividade desse segmento de negócios.</w:t>
       </w:r>
     </w:p>
     <w:p>
       <w:pPr>
         <w:spacing w:line="360" w:lineRule="auto"/>
-        <w:ind w:firstLine="709"/>
-        <w:jc w:val="both"/>
-        <w:rPr>
-          <w:rFonts w:ascii="Times New Roman" w:hAnsi="Times New Roman" w:cs="Times New Roman"/>
-          <w:color w:val="292D30"/>
-          <w:sz w:val="24"/>
-          <w:szCs w:val="24"/>
-        </w:rPr>
-      </w:pPr>
-      <w:r>
-        <w:rPr>
-          <w:rFonts w:ascii="Times New Roman" w:hAnsi="Times New Roman" w:cs="Times New Roman"/>
-          <w:color w:val="292D30"/>
-          <w:sz w:val="24"/>
-          <w:szCs w:val="24"/>
-        </w:rPr>
-        <w:t xml:space="preserve">Neste artigo, exploraremos a história e a classificação dos padrões de design, destacando sua importância na engenharia de software contemporânea. Veremos como esses padrões têm a capacidade de melhorar a eficiência, </w:t>
+        <w:ind w:firstLine="1134"/>
+        <w:jc w:val="both"/>
+        <w:rPr>
+          <w:rFonts w:ascii="Times New Roman" w:hAnsi="Times New Roman" w:cs="Times New Roman"/>
+          <w:color w:val="292D30"/>
+          <w:sz w:val="24"/>
+          <w:szCs w:val="24"/>
+        </w:rPr>
+      </w:pPr>
+      <w:r>
+        <w:rPr>
+          <w:rFonts w:ascii="Times New Roman" w:hAnsi="Times New Roman" w:cs="Times New Roman"/>
+          <w:color w:val="292D30"/>
+          <w:sz w:val="24"/>
+          <w:szCs w:val="24"/>
+        </w:rPr>
+        <w:t xml:space="preserve">Assim, diante desse contexto, o artigo apresentará a abordagem do </w:t>
       </w:r>
       <w:proofErr w:type="spellStart"/>
       <w:r>
@@ -881,7 +1028,7 @@
           <w:sz w:val="24"/>
           <w:szCs w:val="24"/>
         </w:rPr>
-        <w:t>reusabilidade</w:t>
+        <w:t>BreadTrack</w:t>
       </w:r>
       <w:proofErr w:type="spellEnd"/>
       <w:r>
@@ -891,198 +1038,26 @@
           <w:sz w:val="24"/>
           <w:szCs w:val="24"/>
         </w:rPr>
-        <w:t xml:space="preserve"> e manutenibilidade do código, tornando-se ferramentas valiosas para qualquer desenvolvedor. Portanto, adentraremos nos tipos de design </w:t>
-      </w:r>
-      <w:proofErr w:type="spellStart"/>
-      <w:r>
-        <w:rPr>
-          <w:rFonts w:ascii="Times New Roman" w:hAnsi="Times New Roman" w:cs="Times New Roman"/>
-          <w:color w:val="292D30"/>
-          <w:sz w:val="24"/>
-          <w:szCs w:val="24"/>
-        </w:rPr>
-        <w:t>patterns</w:t>
-      </w:r>
-      <w:proofErr w:type="spellEnd"/>
-      <w:r>
-        <w:rPr>
-          <w:rFonts w:ascii="Times New Roman" w:hAnsi="Times New Roman" w:cs="Times New Roman"/>
-          <w:color w:val="292D30"/>
-          <w:sz w:val="24"/>
-          <w:szCs w:val="24"/>
-        </w:rPr>
-        <w:t xml:space="preserve">, incluindo os padrões </w:t>
-      </w:r>
-      <w:proofErr w:type="spellStart"/>
-      <w:r>
-        <w:rPr>
-          <w:rFonts w:ascii="Times New Roman" w:hAnsi="Times New Roman" w:cs="Times New Roman"/>
-          <w:color w:val="292D30"/>
-          <w:sz w:val="24"/>
-          <w:szCs w:val="24"/>
-        </w:rPr>
-        <w:t>criacionais</w:t>
-      </w:r>
-      <w:proofErr w:type="spellEnd"/>
-      <w:r>
-        <w:rPr>
-          <w:rFonts w:ascii="Times New Roman" w:hAnsi="Times New Roman" w:cs="Times New Roman"/>
-          <w:color w:val="292D30"/>
-          <w:sz w:val="24"/>
-          <w:szCs w:val="24"/>
-        </w:rPr>
-        <w:t xml:space="preserve">, estruturais e comportamentais, destacando exemplos de cada um. </w:t>
+        <w:t>, destacando sua proposta inovadora para a gestão de pedidos em padarias, abrangendo desde a interface do usuário até os resultados obtidos durante o desenvolvimento do sistema.</w:t>
       </w:r>
     </w:p>
     <w:p>
       <w:pPr>
         <w:spacing w:line="360" w:lineRule="auto"/>
-        <w:ind w:firstLine="709"/>
-        <w:jc w:val="both"/>
-        <w:rPr>
-          <w:rFonts w:ascii="Times New Roman" w:hAnsi="Times New Roman" w:cs="Times New Roman"/>
-          <w:color w:val="292D30"/>
-          <w:sz w:val="24"/>
-          <w:szCs w:val="24"/>
-        </w:rPr>
-      </w:pPr>
-      <w:r>
-        <w:rPr>
-          <w:rFonts w:ascii="Times New Roman" w:hAnsi="Times New Roman" w:cs="Times New Roman"/>
-          <w:color w:val="292D30"/>
-          <w:sz w:val="24"/>
-          <w:szCs w:val="24"/>
-        </w:rPr>
-        <w:t xml:space="preserve">Ao longo deste </w:t>
-      </w:r>
-      <w:r>
-        <w:rPr>
-          <w:rFonts w:ascii="Times New Roman" w:hAnsi="Times New Roman" w:cs="Times New Roman"/>
-          <w:color w:val="292D30"/>
-          <w:sz w:val="24"/>
-          <w:szCs w:val="24"/>
-        </w:rPr>
-        <w:t>trabalho</w:t>
-      </w:r>
-      <w:r>
-        <w:rPr>
-          <w:rFonts w:ascii="Times New Roman" w:hAnsi="Times New Roman" w:cs="Times New Roman"/>
-          <w:color w:val="292D30"/>
-          <w:sz w:val="24"/>
-          <w:szCs w:val="24"/>
-        </w:rPr>
-        <w:t xml:space="preserve">, enfatizaremos os benefícios substanciais que os padrões de design proporcionam, como a </w:t>
-      </w:r>
-      <w:proofErr w:type="spellStart"/>
-      <w:r>
-        <w:rPr>
-          <w:rFonts w:ascii="Times New Roman" w:hAnsi="Times New Roman" w:cs="Times New Roman"/>
-          <w:color w:val="292D30"/>
-          <w:sz w:val="24"/>
-          <w:szCs w:val="24"/>
-        </w:rPr>
-        <w:t>reusabilidade</w:t>
-      </w:r>
-      <w:proofErr w:type="spellEnd"/>
-      <w:r>
-        <w:rPr>
-          <w:rFonts w:ascii="Times New Roman" w:hAnsi="Times New Roman" w:cs="Times New Roman"/>
-          <w:color w:val="292D30"/>
-          <w:sz w:val="24"/>
-          <w:szCs w:val="24"/>
-        </w:rPr>
-        <w:t xml:space="preserve"> de código, a manutenção simplificada e a comunicação eficiente entre equipes de desenvolvimento. Compreender o uso correto e o contexto apropriado para a aplicação de cada padrão é c</w:t>
-      </w:r>
-      <w:r>
-        <w:rPr>
-          <w:rFonts w:ascii="Times New Roman" w:hAnsi="Times New Roman" w:cs="Times New Roman"/>
-          <w:color w:val="292D30"/>
-          <w:sz w:val="24"/>
-          <w:szCs w:val="24"/>
-        </w:rPr>
-        <w:t>sad</w:t>
-      </w:r>
-      <w:r>
-        <w:rPr>
-          <w:rFonts w:ascii="Times New Roman" w:hAnsi="Times New Roman" w:cs="Times New Roman"/>
-          <w:color w:val="292D30"/>
-          <w:sz w:val="24"/>
-          <w:szCs w:val="24"/>
-        </w:rPr>
-        <w:t>rucial para obter o máximo proveito dessa abordagem. Portanto, este artigo serve como um guia introdutório abrangente para desenvolvedores que desejam aprofundar seus conhecimentos e aprimorar suas habilidades na aplicação de padrões de design na engenharia de software.</w:t>
-      </w:r>
-      <w:r>
-        <w:rPr>
-          <w:rFonts w:ascii="Times New Roman" w:eastAsia="Times New Roman" w:hAnsi="Times New Roman" w:cs="Times New Roman"/>
-          <w:color w:val="292D30"/>
-          <w:sz w:val="24"/>
-          <w:szCs w:val="24"/>
-          <w:lang w:eastAsia="pt-BR"/>
-        </w:rPr>
-        <w:t xml:space="preserve"> </w:t>
-      </w:r>
-      <w:r>
-        <w:rPr>
-          <w:rFonts w:ascii="Times New Roman" w:hAnsi="Times New Roman" w:cs="Times New Roman"/>
-          <w:color w:val="292D30"/>
-          <w:sz w:val="24"/>
-          <w:szCs w:val="24"/>
-        </w:rPr>
-        <w:t xml:space="preserve">É importante compreender que </w:t>
-      </w:r>
-      <w:proofErr w:type="gramStart"/>
-      <w:r>
-        <w:rPr>
-          <w:rFonts w:ascii="Times New Roman" w:hAnsi="Times New Roman" w:cs="Times New Roman"/>
-          <w:color w:val="292D30"/>
-          <w:sz w:val="24"/>
-          <w:szCs w:val="24"/>
-        </w:rPr>
-        <w:t>os design</w:t>
-      </w:r>
-      <w:proofErr w:type="gramEnd"/>
-      <w:r>
-        <w:rPr>
-          <w:rFonts w:ascii="Times New Roman" w:hAnsi="Times New Roman" w:cs="Times New Roman"/>
-          <w:color w:val="292D30"/>
-          <w:sz w:val="24"/>
-          <w:szCs w:val="24"/>
-        </w:rPr>
-        <w:t xml:space="preserve"> </w:t>
-      </w:r>
-      <w:proofErr w:type="spellStart"/>
-      <w:r>
-        <w:rPr>
-          <w:rFonts w:ascii="Times New Roman" w:hAnsi="Times New Roman" w:cs="Times New Roman"/>
-          <w:color w:val="292D30"/>
-          <w:sz w:val="24"/>
-          <w:szCs w:val="24"/>
-        </w:rPr>
-        <w:t>patterns</w:t>
-      </w:r>
-      <w:proofErr w:type="spellEnd"/>
-      <w:r>
-        <w:rPr>
-          <w:rFonts w:ascii="Times New Roman" w:hAnsi="Times New Roman" w:cs="Times New Roman"/>
-          <w:color w:val="292D30"/>
-          <w:sz w:val="24"/>
-          <w:szCs w:val="24"/>
-        </w:rPr>
-        <w:t xml:space="preserve"> não são soluções rígidas, mas diretrizes flexíveis que podem ser adaptadas às particularidades de um projeto, resultando em sistemas mais robustos e eficazes</w:t>
-      </w:r>
-      <w:r>
-        <w:rPr>
-          <w:rFonts w:ascii="Times New Roman" w:hAnsi="Times New Roman" w:cs="Times New Roman"/>
-          <w:color w:val="292D30"/>
-          <w:sz w:val="24"/>
-          <w:szCs w:val="24"/>
-        </w:rPr>
-        <w:t>.</w:t>
-      </w:r>
+        <w:ind w:firstLine="1134"/>
+        <w:jc w:val="both"/>
+        <w:rPr>
+          <w:rFonts w:ascii="Times New Roman" w:hAnsi="Times New Roman" w:cs="Times New Roman"/>
+          <w:color w:val="292D30"/>
+          <w:sz w:val="24"/>
+          <w:szCs w:val="24"/>
+        </w:rPr>
+      </w:pPr>
     </w:p>
     <w:p>
       <w:pPr>
         <w:spacing w:line="360" w:lineRule="auto"/>
+        <w:ind w:firstLine="1134"/>
         <w:jc w:val="both"/>
         <w:rPr>
           <w:rFonts w:ascii="Times New Roman" w:hAnsi="Times New Roman" w:cs="Times New Roman"/>

</xml_diff>

<commit_message>
artigo com todos os tópicos, falta as imagens
</commit_message>
<xml_diff>
--- a/docs/Artigo - BreadTrack.docx
+++ b/docs/Artigo - BreadTrack.docx
@@ -12,6 +12,8 @@
           <w:szCs w:val="24"/>
         </w:rPr>
       </w:pPr>
+      <w:bookmarkStart w:id="0" w:name="_Hlk151926512"/>
+      <w:bookmarkEnd w:id="0"/>
       <w:proofErr w:type="spellStart"/>
       <w:r>
         <w:rPr>
@@ -545,7 +547,7 @@
           <w:sz w:val="24"/>
           <w:szCs w:val="24"/>
         </w:rPr>
-        <w:t xml:space="preserve">apresenta um estudo de caso sobre a implementação de um Sistema de Gerenciamento de Banco de Dados (SGBD) em uma padaria, com o objetivo de aprimorar o gerenciamento de informações e processos relacionados ao estabelecimento. O SGBD escolhido para esse projeto foi o PostgreSQL devido à sua ampla adoção, eficiência e escalabilidade. Inicialmente, foi realizada uma análise das necessidades da padaria, identificando os principais requisitos para o SGBD. Os requisitos incluíam o armazenamento e a organização de dados de clientes, produtos, estoque, vendas, pedidos de fornecedores e funcionários. A modelagem do banco de dados foi realizada utilizando-se a abordagem relacional, onde foram definidas as entidades, atributos e relacionamentos relevantes para a padaria. Com o banco de dados modelado, procedeu-se </w:t>
+        <w:t xml:space="preserve">apresenta um estudo de caso sobre a implementação de um Sistema de Gerenciamento de Banco de Dados (SGBD) em uma padaria, com o objetivo de aprimorar o gerenciamento de informações e processos relacionados ao estabelecimento. Inicialmente, foi realizada uma análise das necessidades da padaria, identificando os principais requisitos para o SGBD. Os requisitos incluíam o armazenamento e a organização de dados de clientes, produtos, estoque, vendas, pedidos de fornecedores e funcionários. A modelagem do banco de dados foi realizada utilizando-se a abordagem relacional, onde foram definidas as entidades, atributos e relacionamentos relevantes para a padaria. Com o banco de dados modelado, procedeu-se </w:t>
       </w:r>
       <w:r>
         <w:rPr>
@@ -563,7 +565,25 @@
           <w:sz w:val="24"/>
           <w:szCs w:val="24"/>
         </w:rPr>
-        <w:t xml:space="preserve">arquitetando o banco com a base da engenharia de software, com modelos </w:t>
+        <w:t xml:space="preserve">arquitetando o banco com a base da engenharia de software, </w:t>
+      </w:r>
+      <w:r>
+        <w:rPr>
+          <w:rFonts w:ascii="Times New Roman" w:hAnsi="Times New Roman" w:cs="Times New Roman"/>
+          <w:color w:val="292D30"/>
+          <w:sz w:val="24"/>
+          <w:szCs w:val="24"/>
+        </w:rPr>
+        <w:t>seguidos de</w:t>
+      </w:r>
+      <w:r>
+        <w:rPr>
+          <w:rFonts w:ascii="Times New Roman" w:hAnsi="Times New Roman" w:cs="Times New Roman"/>
+          <w:color w:val="292D30"/>
+          <w:sz w:val="24"/>
+          <w:szCs w:val="24"/>
+        </w:rPr>
+        <w:t xml:space="preserve"> modelos </w:t>
       </w:r>
       <w:r>
         <w:rPr>
@@ -617,43 +637,94 @@
           <w:sz w:val="24"/>
           <w:szCs w:val="24"/>
         </w:rPr>
-        <w:t>e populando o banco com os dados existentes na padaria. Ao longo da implementação, foram realizados testes para verificar a eficácia do SGBD. Os resultados demonstraram que o PostgreSQL</w:t>
-      </w:r>
-      <w:r>
-        <w:rPr>
-          <w:rFonts w:ascii="Times New Roman" w:hAnsi="Times New Roman" w:cs="Times New Roman"/>
-          <w:color w:val="292D30"/>
-          <w:sz w:val="24"/>
-          <w:szCs w:val="24"/>
-        </w:rPr>
-        <w:t xml:space="preserve"> e toda a modelagem do banco, juntamente com a programação inserida e a arquitetura de software,</w:t>
-      </w:r>
-      <w:r>
-        <w:rPr>
-          <w:rFonts w:ascii="Times New Roman" w:hAnsi="Times New Roman" w:cs="Times New Roman"/>
-          <w:color w:val="292D30"/>
-          <w:sz w:val="24"/>
-          <w:szCs w:val="24"/>
-        </w:rPr>
-        <w:t xml:space="preserve"> atende</w:t>
-      </w:r>
-      <w:r>
-        <w:rPr>
-          <w:rFonts w:ascii="Times New Roman" w:hAnsi="Times New Roman" w:cs="Times New Roman"/>
-          <w:color w:val="292D30"/>
-          <w:sz w:val="24"/>
-          <w:szCs w:val="24"/>
-        </w:rPr>
-        <w:t>ram</w:t>
-      </w:r>
-      <w:r>
-        <w:rPr>
-          <w:rFonts w:ascii="Times New Roman" w:hAnsi="Times New Roman" w:cs="Times New Roman"/>
-          <w:color w:val="292D30"/>
-          <w:sz w:val="24"/>
-          <w:szCs w:val="24"/>
-        </w:rPr>
-        <w:t xml:space="preserve"> satisfatoriamente às necessidades da padaria, proporcionando um desempenho adequado, consultas eficientes e segurança dos dados. Este trabalho demonstrou a importância e os benefícios de um SGBD na gestão de uma padaria. Recomenda-se que outras padarias considerem a adoção de um SGBD adequado às suas necessidades, a fim de obterem maior eficiência e competitividade no mercado.</w:t>
+        <w:t xml:space="preserve">e populando o banco com os dados existentes na padaria. Ao longo da implementação, foram realizados testes para verificar a eficácia do SGBD. </w:t>
+      </w:r>
+      <w:r>
+        <w:rPr>
+          <w:rFonts w:ascii="Times New Roman" w:hAnsi="Times New Roman" w:cs="Times New Roman"/>
+          <w:color w:val="292D30"/>
+          <w:sz w:val="24"/>
+          <w:szCs w:val="24"/>
+        </w:rPr>
+        <w:t xml:space="preserve">Foram utilizadas ferramentas como </w:t>
+      </w:r>
+      <w:proofErr w:type="spellStart"/>
+      <w:r>
+        <w:rPr>
+          <w:rFonts w:ascii="Times New Roman" w:hAnsi="Times New Roman" w:cs="Times New Roman"/>
+          <w:color w:val="292D30"/>
+          <w:sz w:val="24"/>
+          <w:szCs w:val="24"/>
+        </w:rPr>
+        <w:t>Trello</w:t>
+      </w:r>
+      <w:proofErr w:type="spellEnd"/>
+      <w:r>
+        <w:rPr>
+          <w:rFonts w:ascii="Times New Roman" w:hAnsi="Times New Roman" w:cs="Times New Roman"/>
+          <w:color w:val="292D30"/>
+          <w:sz w:val="24"/>
+          <w:szCs w:val="24"/>
+        </w:rPr>
+        <w:t xml:space="preserve"> para planejar o projeto</w:t>
+      </w:r>
+      <w:r>
+        <w:rPr>
+          <w:rFonts w:ascii="Times New Roman" w:hAnsi="Times New Roman" w:cs="Times New Roman"/>
+          <w:color w:val="292D30"/>
+          <w:sz w:val="24"/>
+          <w:szCs w:val="24"/>
+        </w:rPr>
+        <w:t xml:space="preserve"> juntamente com o PostgreSQL, Eclipse, Visual </w:t>
+      </w:r>
+      <w:proofErr w:type="spellStart"/>
+      <w:r>
+        <w:rPr>
+          <w:rFonts w:ascii="Times New Roman" w:hAnsi="Times New Roman" w:cs="Times New Roman"/>
+          <w:color w:val="292D30"/>
+          <w:sz w:val="24"/>
+          <w:szCs w:val="24"/>
+        </w:rPr>
+        <w:t>Paradigm</w:t>
+      </w:r>
+      <w:proofErr w:type="spellEnd"/>
+      <w:r>
+        <w:rPr>
+          <w:rFonts w:ascii="Times New Roman" w:hAnsi="Times New Roman" w:cs="Times New Roman"/>
+          <w:color w:val="292D30"/>
+          <w:sz w:val="24"/>
+          <w:szCs w:val="24"/>
+        </w:rPr>
+        <w:t xml:space="preserve"> e </w:t>
+      </w:r>
+      <w:proofErr w:type="spellStart"/>
+      <w:r>
+        <w:rPr>
+          <w:rFonts w:ascii="Times New Roman" w:hAnsi="Times New Roman" w:cs="Times New Roman"/>
+          <w:color w:val="292D30"/>
+          <w:sz w:val="24"/>
+          <w:szCs w:val="24"/>
+        </w:rPr>
+        <w:t>DBeaver</w:t>
+      </w:r>
+      <w:proofErr w:type="spellEnd"/>
+      <w:r>
+        <w:rPr>
+          <w:rFonts w:ascii="Times New Roman" w:hAnsi="Times New Roman" w:cs="Times New Roman"/>
+          <w:color w:val="292D30"/>
+          <w:sz w:val="24"/>
+          <w:szCs w:val="24"/>
+        </w:rPr>
+        <w:t xml:space="preserve"> para modelagem e estruturação e o versionamento foi feito via GitHub. É</w:t>
+      </w:r>
+      <w:r>
+        <w:rPr>
+          <w:rFonts w:ascii="Times New Roman" w:hAnsi="Times New Roman" w:cs="Times New Roman"/>
+          <w:color w:val="292D30"/>
+          <w:sz w:val="24"/>
+          <w:szCs w:val="24"/>
+        </w:rPr>
+        <w:t xml:space="preserve"> crucial enfatizar a necessidade de uma abordagem robusta em engenharia de software, que compreenda aspectos como o controle de versionamento, para satisfazer as demandas em constante evolução de uma agência de eventos de renome.</w:t>
       </w:r>
     </w:p>
     <w:p>
@@ -723,6 +794,12 @@
         </w:rPr>
         <w:t xml:space="preserve"> SGBD. Implementação.</w:t>
       </w:r>
+    </w:p>
+    <w:p>
+      <w:pPr>
+        <w:spacing w:line="360" w:lineRule="auto"/>
+        <w:jc w:val="center"/>
+      </w:pPr>
     </w:p>
     <w:p>
       <w:pPr>
@@ -809,43 +886,43 @@
           <w:sz w:val="24"/>
           <w:szCs w:val="24"/>
         </w:rPr>
-        <w:t xml:space="preserve">Com o avanço tecnológico, diversas áreas têm se beneficiado da automação e otimização de processos. No contexto </w:t>
-      </w:r>
-      <w:r>
-        <w:rPr>
-          <w:rFonts w:ascii="Times New Roman" w:hAnsi="Times New Roman" w:cs="Times New Roman"/>
-          <w:color w:val="292D30"/>
-          <w:sz w:val="24"/>
-          <w:szCs w:val="24"/>
-        </w:rPr>
-        <w:t>dos comércios alimentícios</w:t>
-      </w:r>
-      <w:r>
-        <w:rPr>
-          <w:rFonts w:ascii="Times New Roman" w:hAnsi="Times New Roman" w:cs="Times New Roman"/>
-          <w:color w:val="292D30"/>
-          <w:sz w:val="24"/>
-          <w:szCs w:val="24"/>
-        </w:rPr>
-        <w:t xml:space="preserve">, a introdução da informática revolucionou a gestão, permitindo aos profissionais focarem mais no atendimento aos </w:t>
-      </w:r>
-      <w:r>
-        <w:rPr>
-          <w:rFonts w:ascii="Times New Roman" w:hAnsi="Times New Roman" w:cs="Times New Roman"/>
-          <w:color w:val="292D30"/>
-          <w:sz w:val="24"/>
-          <w:szCs w:val="24"/>
-        </w:rPr>
-        <w:t>clientes</w:t>
-      </w:r>
-      <w:r>
-        <w:rPr>
-          <w:rFonts w:ascii="Times New Roman" w:hAnsi="Times New Roman" w:cs="Times New Roman"/>
-          <w:color w:val="292D30"/>
-          <w:sz w:val="24"/>
-          <w:szCs w:val="24"/>
-        </w:rPr>
-        <w:t xml:space="preserve">. Este artigo discute o desenvolvimento de um </w:t>
+        <w:t>Com o avanço tecnológico, diversas áreas têm se beneficiado da automação e otimização de processos</w:t>
+      </w:r>
+      <w:r>
+        <w:rPr>
+          <w:rFonts w:ascii="Times New Roman" w:hAnsi="Times New Roman" w:cs="Times New Roman"/>
+          <w:color w:val="292D30"/>
+          <w:sz w:val="24"/>
+          <w:szCs w:val="24"/>
+        </w:rPr>
+        <w:t>, em que</w:t>
+      </w:r>
+      <w:r>
+        <w:rPr>
+          <w:rFonts w:ascii="Times New Roman" w:hAnsi="Times New Roman" w:cs="Times New Roman"/>
+          <w:color w:val="292D30"/>
+          <w:sz w:val="24"/>
+          <w:szCs w:val="24"/>
+        </w:rPr>
+        <w:t xml:space="preserve"> a eficiência na gestão de informações desempenha um papel crucial, a implementação de soluções tecnológicas torna-se essencial para o sucesso e reconhecimento de estabelecimentos </w:t>
+      </w:r>
+      <w:r>
+        <w:rPr>
+          <w:rFonts w:ascii="Times New Roman" w:hAnsi="Times New Roman" w:cs="Times New Roman"/>
+          <w:color w:val="292D30"/>
+          <w:sz w:val="24"/>
+          <w:szCs w:val="24"/>
+        </w:rPr>
+        <w:t>especializados.</w:t>
+      </w:r>
+      <w:r>
+        <w:rPr>
+          <w:rFonts w:ascii="Times New Roman" w:hAnsi="Times New Roman" w:cs="Times New Roman"/>
+          <w:color w:val="292D30"/>
+          <w:sz w:val="24"/>
+          <w:szCs w:val="24"/>
+        </w:rPr>
+        <w:t xml:space="preserve"> Este artigo discute o desenvolvimento de um </w:t>
       </w:r>
       <w:r>
         <w:rPr>
@@ -891,6 +968,44 @@
           <w:szCs w:val="24"/>
         </w:rPr>
         <w:t>uma padaria.</w:t>
+      </w:r>
+      <w:r>
+        <w:rPr>
+          <w:rFonts w:ascii="Times New Roman" w:hAnsi="Times New Roman" w:cs="Times New Roman"/>
+          <w:color w:val="292D30"/>
+          <w:sz w:val="24"/>
+          <w:szCs w:val="24"/>
+        </w:rPr>
+        <w:t xml:space="preserve"> </w:t>
+      </w:r>
+      <w:r>
+        <w:rPr>
+          <w:rFonts w:ascii="Times New Roman" w:hAnsi="Times New Roman" w:cs="Times New Roman"/>
+          <w:color w:val="292D30"/>
+          <w:sz w:val="24"/>
+          <w:szCs w:val="24"/>
+        </w:rPr>
+        <w:t>Neste contexto, surge a proposta de desenvolvimento do software "</w:t>
+      </w:r>
+      <w:proofErr w:type="spellStart"/>
+      <w:r>
+        <w:rPr>
+          <w:rFonts w:ascii="Times New Roman" w:hAnsi="Times New Roman" w:cs="Times New Roman"/>
+          <w:color w:val="292D30"/>
+          <w:sz w:val="24"/>
+          <w:szCs w:val="24"/>
+        </w:rPr>
+        <w:t>BreadTrack</w:t>
+      </w:r>
+      <w:proofErr w:type="spellEnd"/>
+      <w:r>
+        <w:rPr>
+          <w:rFonts w:ascii="Times New Roman" w:hAnsi="Times New Roman" w:cs="Times New Roman"/>
+          <w:color w:val="292D30"/>
+          <w:sz w:val="24"/>
+          <w:szCs w:val="24"/>
+        </w:rPr>
+        <w:t>", dedicado a atender às demandas específicas de uma padaria renomada.</w:t>
       </w:r>
     </w:p>
     <w:p>
@@ -914,17 +1029,15 @@
         </w:rPr>
         <w:t xml:space="preserve">A padaria moderna não se limita apenas à produção de pães e doces; ela representa um ambiente dinâmico onde a eficiência operacional é crucial. O </w:t>
       </w:r>
-      <w:proofErr w:type="spellStart"/>
-      <w:r>
-        <w:rPr>
-          <w:rFonts w:ascii="Times New Roman" w:hAnsi="Times New Roman" w:cs="Times New Roman"/>
-          <w:color w:val="292D30"/>
-          <w:sz w:val="24"/>
-          <w:szCs w:val="24"/>
-        </w:rPr>
-        <w:t>BreadTrack</w:t>
-      </w:r>
-      <w:proofErr w:type="spellEnd"/>
+      <w:r>
+        <w:rPr>
+          <w:rFonts w:ascii="Times New Roman" w:hAnsi="Times New Roman" w:cs="Times New Roman"/>
+          <w:color w:val="292D30"/>
+          <w:sz w:val="24"/>
+          <w:szCs w:val="24"/>
+        </w:rPr>
+        <w:t>sistema</w:t>
+      </w:r>
       <w:r>
         <w:rPr>
           <w:rFonts w:ascii="Times New Roman" w:hAnsi="Times New Roman" w:cs="Times New Roman"/>
@@ -954,7 +1067,166 @@
           <w:sz w:val="24"/>
           <w:szCs w:val="24"/>
         </w:rPr>
-        <w:t>A implementação de um SGBD dedicado à padaria não apenas simplificará a administração interna, mas também aprimorará a capacidade de resposta às demandas do mercado, proporcionando uma experiência mais personalizada aos clientes. Ao explorar as características específicas do setor de padarias, este artigo abordará a importância da implementação de um SGBD adaptado, destacando benefícios como a melhoria na eficiência operacional, a redução de desperdícios, e a facilitação na tomada de decisões estratégicas.</w:t>
+        <w:t xml:space="preserve">A implementação </w:t>
+      </w:r>
+      <w:r>
+        <w:rPr>
+          <w:rFonts w:ascii="Times New Roman" w:hAnsi="Times New Roman" w:cs="Times New Roman"/>
+          <w:color w:val="292D30"/>
+          <w:sz w:val="24"/>
+          <w:szCs w:val="24"/>
+        </w:rPr>
+        <w:t>do sistema foi conduzida utilizando várias ferramentas</w:t>
+      </w:r>
+      <w:r>
+        <w:t xml:space="preserve"> </w:t>
+      </w:r>
+      <w:r>
+        <w:rPr>
+          <w:rFonts w:ascii="Times New Roman" w:hAnsi="Times New Roman" w:cs="Times New Roman"/>
+          <w:color w:val="292D30"/>
+          <w:sz w:val="24"/>
+          <w:szCs w:val="24"/>
+        </w:rPr>
+        <w:t>como o controle de versionamento fornecido pelo Git</w:t>
+      </w:r>
+      <w:r>
+        <w:rPr>
+          <w:rFonts w:ascii="Times New Roman" w:hAnsi="Times New Roman" w:cs="Times New Roman"/>
+          <w:color w:val="292D30"/>
+          <w:sz w:val="24"/>
+          <w:szCs w:val="24"/>
+        </w:rPr>
+        <w:t>H</w:t>
+      </w:r>
+      <w:r>
+        <w:rPr>
+          <w:rFonts w:ascii="Times New Roman" w:hAnsi="Times New Roman" w:cs="Times New Roman"/>
+          <w:color w:val="292D30"/>
+          <w:sz w:val="24"/>
+          <w:szCs w:val="24"/>
+        </w:rPr>
+        <w:t>ub</w:t>
+      </w:r>
+      <w:r>
+        <w:rPr>
+          <w:rFonts w:ascii="Times New Roman" w:hAnsi="Times New Roman" w:cs="Times New Roman"/>
+          <w:color w:val="292D30"/>
+          <w:sz w:val="24"/>
+          <w:szCs w:val="24"/>
+        </w:rPr>
+        <w:t>,</w:t>
+      </w:r>
+      <w:r>
+        <w:t xml:space="preserve"> </w:t>
+      </w:r>
+      <w:r>
+        <w:rPr>
+          <w:rFonts w:ascii="Times New Roman" w:hAnsi="Times New Roman" w:cs="Times New Roman"/>
+          <w:color w:val="292D30"/>
+          <w:sz w:val="24"/>
+          <w:szCs w:val="24"/>
+        </w:rPr>
+        <w:t xml:space="preserve">além de ferramentas específicas para modelagem, como </w:t>
+      </w:r>
+      <w:proofErr w:type="spellStart"/>
+      <w:r>
+        <w:rPr>
+          <w:rFonts w:ascii="Times New Roman" w:hAnsi="Times New Roman" w:cs="Times New Roman"/>
+          <w:color w:val="292D30"/>
+          <w:sz w:val="24"/>
+          <w:szCs w:val="24"/>
+        </w:rPr>
+        <w:t>D</w:t>
+      </w:r>
+      <w:r>
+        <w:rPr>
+          <w:rFonts w:ascii="Times New Roman" w:hAnsi="Times New Roman" w:cs="Times New Roman"/>
+          <w:color w:val="292D30"/>
+          <w:sz w:val="24"/>
+          <w:szCs w:val="24"/>
+        </w:rPr>
+        <w:t>B</w:t>
+      </w:r>
+      <w:r>
+        <w:rPr>
+          <w:rFonts w:ascii="Times New Roman" w:hAnsi="Times New Roman" w:cs="Times New Roman"/>
+          <w:color w:val="292D30"/>
+          <w:sz w:val="24"/>
+          <w:szCs w:val="24"/>
+        </w:rPr>
+        <w:t>eaver</w:t>
+      </w:r>
+      <w:proofErr w:type="spellEnd"/>
+      <w:r>
+        <w:rPr>
+          <w:rFonts w:ascii="Times New Roman" w:hAnsi="Times New Roman" w:cs="Times New Roman"/>
+          <w:color w:val="292D30"/>
+          <w:sz w:val="24"/>
+          <w:szCs w:val="24"/>
+        </w:rPr>
+        <w:t xml:space="preserve"> e Visual </w:t>
+      </w:r>
+      <w:proofErr w:type="spellStart"/>
+      <w:r>
+        <w:rPr>
+          <w:rFonts w:ascii="Times New Roman" w:hAnsi="Times New Roman" w:cs="Times New Roman"/>
+          <w:color w:val="292D30"/>
+          <w:sz w:val="24"/>
+          <w:szCs w:val="24"/>
+        </w:rPr>
+        <w:t>Paradigm</w:t>
+      </w:r>
+      <w:proofErr w:type="spellEnd"/>
+      <w:r>
+        <w:rPr>
+          <w:rFonts w:ascii="Times New Roman" w:hAnsi="Times New Roman" w:cs="Times New Roman"/>
+          <w:color w:val="292D30"/>
+          <w:sz w:val="24"/>
+          <w:szCs w:val="24"/>
+        </w:rPr>
+        <w:t>.</w:t>
+      </w:r>
+      <w:r>
+        <w:t xml:space="preserve"> </w:t>
+      </w:r>
+      <w:r>
+        <w:rPr>
+          <w:rFonts w:ascii="Times New Roman" w:hAnsi="Times New Roman" w:cs="Times New Roman"/>
+          <w:color w:val="292D30"/>
+          <w:sz w:val="24"/>
+          <w:szCs w:val="24"/>
+        </w:rPr>
+        <w:t>O banco de dados será gerenciado pelo PostgreSQL, visando não apenas atender aos requisitos funcionais, mas também garantir a estabilidade.</w:t>
+      </w:r>
+      <w:r>
+        <w:rPr>
+          <w:rFonts w:ascii="Times New Roman" w:hAnsi="Times New Roman" w:cs="Times New Roman"/>
+          <w:color w:val="292D30"/>
+          <w:sz w:val="24"/>
+          <w:szCs w:val="24"/>
+        </w:rPr>
+        <w:t xml:space="preserve"> Para a organização e acompanhamento, será utilizada a ferramenta online </w:t>
+      </w:r>
+      <w:proofErr w:type="spellStart"/>
+      <w:r>
+        <w:rPr>
+          <w:rFonts w:ascii="Times New Roman" w:hAnsi="Times New Roman" w:cs="Times New Roman"/>
+          <w:color w:val="292D30"/>
+          <w:sz w:val="24"/>
+          <w:szCs w:val="24"/>
+        </w:rPr>
+        <w:t>Trello</w:t>
+      </w:r>
+      <w:proofErr w:type="spellEnd"/>
+      <w:r>
+        <w:rPr>
+          <w:rFonts w:ascii="Times New Roman" w:hAnsi="Times New Roman" w:cs="Times New Roman"/>
+          <w:color w:val="292D30"/>
+          <w:sz w:val="24"/>
+          <w:szCs w:val="24"/>
+        </w:rPr>
+        <w:t>, que proporciona um ambiente de fácil organização e visualização de como esta o andamento do projeto.</w:t>
       </w:r>
     </w:p>
     <w:p>
@@ -976,7 +1248,7 @@
           <w:sz w:val="24"/>
           <w:szCs w:val="24"/>
         </w:rPr>
-        <w:t xml:space="preserve"> A análise se estenderá desde a escolha da arquitetura do banco de dados até a integração do sistema com outros aspectos da gestão do estabelecimento. Dessa forma, o </w:t>
+        <w:t xml:space="preserve">Assim, diante desse contexto, o artigo apresentará a abordagem do </w:t>
       </w:r>
       <w:proofErr w:type="spellStart"/>
       <w:r>
@@ -996,7 +1268,25 @@
           <w:sz w:val="24"/>
           <w:szCs w:val="24"/>
         </w:rPr>
-        <w:t xml:space="preserve"> se apresenta como uma resposta inovadora para as demandas crescentes no setor de padarias, representando um avanço significativo na eficácia e competitividade desse segmento de negócios.</w:t>
+        <w:t xml:space="preserve">, destacando sua proposta inovadora para a gestão de pedidos em padarias, abrangendo desde a </w:t>
+      </w:r>
+      <w:r>
+        <w:rPr>
+          <w:rFonts w:ascii="Times New Roman" w:hAnsi="Times New Roman" w:cs="Times New Roman"/>
+          <w:color w:val="292D30"/>
+          <w:sz w:val="24"/>
+          <w:szCs w:val="24"/>
+        </w:rPr>
+        <w:t>modelagem inicial</w:t>
+      </w:r>
+      <w:r>
+        <w:rPr>
+          <w:rFonts w:ascii="Times New Roman" w:hAnsi="Times New Roman" w:cs="Times New Roman"/>
+          <w:color w:val="292D30"/>
+          <w:sz w:val="24"/>
+          <w:szCs w:val="24"/>
+        </w:rPr>
+        <w:t xml:space="preserve"> até os resultados obtidos durante o desenvolvimento do sistema.</w:t>
       </w:r>
     </w:p>
     <w:p>
@@ -1018,7 +1308,7 @@
           <w:sz w:val="24"/>
           <w:szCs w:val="24"/>
         </w:rPr>
-        <w:t xml:space="preserve">Assim, diante desse contexto, o artigo apresentará a abordagem do </w:t>
+        <w:t>Uma solução abrangente para otimizar a gestão da padaria "</w:t>
       </w:r>
       <w:proofErr w:type="spellStart"/>
       <w:r>
@@ -1038,21 +1328,17 @@
           <w:sz w:val="24"/>
           <w:szCs w:val="24"/>
         </w:rPr>
-        <w:t>, destacando sua proposta inovadora para a gestão de pedidos em padarias, abrangendo desde a interface do usuário até os resultados obtidos durante o desenvolvimento do sistema.</w:t>
-      </w:r>
-    </w:p>
-    <w:p>
-      <w:pPr>
-        <w:spacing w:line="360" w:lineRule="auto"/>
-        <w:ind w:firstLine="1134"/>
-        <w:jc w:val="both"/>
-        <w:rPr>
-          <w:rFonts w:ascii="Times New Roman" w:hAnsi="Times New Roman" w:cs="Times New Roman"/>
-          <w:color w:val="292D30"/>
-          <w:sz w:val="24"/>
-          <w:szCs w:val="24"/>
-        </w:rPr>
-      </w:pPr>
+        <w:t>" seria a implementação de um sistema integrado que englobe não apenas o controle de estoques, pedidos e vendas, mas também considere aspectos como a experiência do cliente, a eficiência operacional e a adaptação às demandas dinâmicas do setor alimentício</w:t>
+      </w:r>
+      <w:r>
+        <w:rPr>
+          <w:rFonts w:ascii="Times New Roman" w:hAnsi="Times New Roman" w:cs="Times New Roman"/>
+          <w:color w:val="292D30"/>
+          <w:sz w:val="24"/>
+          <w:szCs w:val="24"/>
+        </w:rPr>
+        <w:t>, tudo isso integrado em uma gestão de pedidos eficiente juntamente com uma análise de relatórios em um sistema integrado e intuitivo.</w:t>
+      </w:r>
     </w:p>
     <w:p>
       <w:pPr>
@@ -1094,14 +1380,1079 @@
           <w:sz w:val="28"/>
           <w:szCs w:val="28"/>
         </w:rPr>
-        <w:t>DESENVOLVIMENTO</w:t>
+        <w:lastRenderedPageBreak/>
+        <w:t>MATERIAIS E MÉTODOS</w:t>
+      </w:r>
+    </w:p>
+    <w:p/>
+    <w:p>
+      <w:pPr>
+        <w:spacing w:line="360" w:lineRule="auto"/>
+        <w:ind w:firstLine="1134"/>
+        <w:jc w:val="both"/>
+        <w:rPr>
+          <w:rFonts w:ascii="Times New Roman" w:hAnsi="Times New Roman" w:cs="Times New Roman"/>
+          <w:color w:val="292D30"/>
+          <w:sz w:val="24"/>
+          <w:szCs w:val="24"/>
+        </w:rPr>
+      </w:pPr>
+      <w:r>
+        <w:rPr>
+          <w:rFonts w:ascii="Times New Roman" w:hAnsi="Times New Roman" w:cs="Times New Roman"/>
+          <w:color w:val="292D30"/>
+          <w:sz w:val="24"/>
+          <w:szCs w:val="24"/>
+        </w:rPr>
+        <w:t>Uma solução abrangente para otimizar a gestão da padaria "</w:t>
+      </w:r>
+      <w:proofErr w:type="spellStart"/>
+      <w:r>
+        <w:rPr>
+          <w:rFonts w:ascii="Times New Roman" w:hAnsi="Times New Roman" w:cs="Times New Roman"/>
+          <w:color w:val="292D30"/>
+          <w:sz w:val="24"/>
+          <w:szCs w:val="24"/>
+        </w:rPr>
+        <w:t>BreadTrack</w:t>
+      </w:r>
+      <w:proofErr w:type="spellEnd"/>
+      <w:r>
+        <w:rPr>
+          <w:rFonts w:ascii="Times New Roman" w:hAnsi="Times New Roman" w:cs="Times New Roman"/>
+          <w:color w:val="292D30"/>
+          <w:sz w:val="24"/>
+          <w:szCs w:val="24"/>
+        </w:rPr>
+        <w:t>" seria a implementação de um sistema integrado que englobe não apenas o controle de estoques, pedidos e vendas, mas também considere aspectos como a experiência do cliente, a eficiência operacional e a adaptação às demandas dinâmicas do setor alimentício</w:t>
+      </w:r>
+      <w:r>
+        <w:rPr>
+          <w:rFonts w:ascii="Times New Roman" w:hAnsi="Times New Roman" w:cs="Times New Roman"/>
+          <w:color w:val="292D30"/>
+          <w:sz w:val="24"/>
+          <w:szCs w:val="24"/>
+        </w:rPr>
+        <w:t>, tudo isso integrado em uma gestão de pedidos eficiente juntamente com uma análise de relatórios em um sistema integrado e intuitivo.</w:t>
+      </w:r>
+    </w:p>
+    <w:p>
+      <w:pPr>
+        <w:pStyle w:val="Ttulo1"/>
+        <w:spacing w:line="360" w:lineRule="auto"/>
+        <w:rPr>
+          <w:rFonts w:ascii="Times New Roman" w:hAnsi="Times New Roman" w:cs="Times New Roman"/>
+          <w:b/>
+          <w:bCs/>
+          <w:color w:val="auto"/>
+          <w:sz w:val="28"/>
+          <w:szCs w:val="28"/>
+        </w:rPr>
+      </w:pPr>
+    </w:p>
+    <w:p>
+      <w:pPr>
+        <w:pStyle w:val="Ttulo1"/>
+        <w:spacing w:line="360" w:lineRule="auto"/>
+        <w:rPr>
+          <w:rFonts w:ascii="Times New Roman" w:hAnsi="Times New Roman" w:cs="Times New Roman"/>
+          <w:b/>
+          <w:bCs/>
+          <w:color w:val="auto"/>
+          <w:sz w:val="28"/>
+          <w:szCs w:val="28"/>
+        </w:rPr>
+      </w:pPr>
+      <w:r>
+        <w:rPr>
+          <w:rFonts w:ascii="Times New Roman" w:hAnsi="Times New Roman" w:cs="Times New Roman"/>
+          <w:b/>
+          <w:bCs/>
+          <w:color w:val="auto"/>
+          <w:sz w:val="28"/>
+          <w:szCs w:val="28"/>
+        </w:rPr>
+        <w:t>2. 1</w:t>
+      </w:r>
+      <w:r>
+        <w:rPr>
+          <w:rFonts w:ascii="Times New Roman" w:hAnsi="Times New Roman" w:cs="Times New Roman"/>
+          <w:b/>
+          <w:bCs/>
+          <w:color w:val="auto"/>
+          <w:sz w:val="28"/>
+          <w:szCs w:val="28"/>
+        </w:rPr>
+        <w:tab/>
+        <w:t>FERRAMENTAS UTILIZADAS</w:t>
+      </w:r>
+    </w:p>
+    <w:p>
+      <w:pPr>
+        <w:spacing w:line="360" w:lineRule="auto"/>
+        <w:jc w:val="both"/>
+        <w:rPr>
+          <w:rFonts w:ascii="Times New Roman" w:hAnsi="Times New Roman" w:cs="Times New Roman"/>
+          <w:color w:val="292D30"/>
+          <w:sz w:val="24"/>
+          <w:szCs w:val="24"/>
+        </w:rPr>
+      </w:pPr>
+    </w:p>
+    <w:p>
+      <w:pPr>
+        <w:spacing w:line="360" w:lineRule="auto"/>
+        <w:jc w:val="both"/>
+        <w:rPr>
+          <w:rFonts w:ascii="Times New Roman" w:hAnsi="Times New Roman" w:cs="Times New Roman"/>
+          <w:color w:val="292D30"/>
+          <w:sz w:val="24"/>
+          <w:szCs w:val="24"/>
+        </w:rPr>
+      </w:pPr>
+    </w:p>
+    <w:p>
+      <w:pPr>
+        <w:spacing w:line="360" w:lineRule="auto"/>
+        <w:jc w:val="both"/>
+        <w:rPr>
+          <w:rFonts w:ascii="Times New Roman" w:hAnsi="Times New Roman" w:cs="Times New Roman"/>
+          <w:color w:val="292D30"/>
+          <w:sz w:val="24"/>
+          <w:szCs w:val="24"/>
+        </w:rPr>
+      </w:pPr>
+    </w:p>
+    <w:p>
+      <w:pPr>
+        <w:pStyle w:val="Ttulo1"/>
+        <w:spacing w:line="360" w:lineRule="auto"/>
+        <w:rPr>
+          <w:rFonts w:ascii="Times New Roman" w:hAnsi="Times New Roman" w:cs="Times New Roman"/>
+          <w:b/>
+          <w:bCs/>
+          <w:color w:val="auto"/>
+          <w:sz w:val="28"/>
+          <w:szCs w:val="28"/>
+        </w:rPr>
+      </w:pPr>
+      <w:r>
+        <w:rPr>
+          <w:rFonts w:ascii="Times New Roman" w:hAnsi="Times New Roman" w:cs="Times New Roman"/>
+          <w:b/>
+          <w:bCs/>
+          <w:color w:val="auto"/>
+          <w:sz w:val="28"/>
+          <w:szCs w:val="28"/>
+        </w:rPr>
+        <w:t>2. 2</w:t>
+      </w:r>
+      <w:r>
+        <w:rPr>
+          <w:rFonts w:ascii="Times New Roman" w:hAnsi="Times New Roman" w:cs="Times New Roman"/>
+          <w:b/>
+          <w:bCs/>
+          <w:color w:val="auto"/>
+          <w:sz w:val="28"/>
+          <w:szCs w:val="28"/>
+        </w:rPr>
+        <w:tab/>
+      </w:r>
+      <w:r>
+        <w:rPr>
+          <w:rFonts w:ascii="Times New Roman" w:hAnsi="Times New Roman" w:cs="Times New Roman"/>
+          <w:b/>
+          <w:bCs/>
+          <w:color w:val="auto"/>
+          <w:sz w:val="28"/>
+          <w:szCs w:val="28"/>
+        </w:rPr>
+        <w:t>MODELAGEM INICIAL</w:t>
       </w:r>
     </w:p>
     <w:p/>
     <w:p/>
-    <w:p>
-      <w:pPr>
-        <w:spacing w:line="360" w:lineRule="auto"/>
+    <w:p/>
+    <w:p>
+      <w:pPr>
+        <w:spacing w:line="360" w:lineRule="auto"/>
+      </w:pPr>
+    </w:p>
+    <w:p>
+      <w:pPr>
+        <w:spacing w:line="360" w:lineRule="auto"/>
+      </w:pPr>
+    </w:p>
+    <w:p>
+      <w:pPr>
+        <w:spacing w:line="360" w:lineRule="auto"/>
+      </w:pPr>
+    </w:p>
+    <w:p>
+      <w:pPr>
+        <w:spacing w:line="360" w:lineRule="auto"/>
+      </w:pPr>
+    </w:p>
+    <w:p>
+      <w:pPr>
+        <w:spacing w:line="360" w:lineRule="auto"/>
+      </w:pPr>
+    </w:p>
+    <w:p>
+      <w:pPr>
+        <w:spacing w:line="360" w:lineRule="auto"/>
+      </w:pPr>
+    </w:p>
+    <w:p>
+      <w:pPr>
+        <w:spacing w:line="360" w:lineRule="auto"/>
+      </w:pPr>
+    </w:p>
+    <w:p>
+      <w:pPr>
+        <w:spacing w:line="360" w:lineRule="auto"/>
+      </w:pPr>
+    </w:p>
+    <w:p>
+      <w:pPr>
+        <w:spacing w:line="360" w:lineRule="auto"/>
+      </w:pPr>
+    </w:p>
+    <w:p>
+      <w:pPr>
+        <w:pStyle w:val="Ttulo1"/>
+        <w:numPr>
+          <w:ilvl w:val="0"/>
+          <w:numId w:val="1"/>
+        </w:numPr>
+        <w:spacing w:line="360" w:lineRule="auto"/>
+        <w:ind w:left="0" w:firstLine="0"/>
+        <w:rPr>
+          <w:rFonts w:ascii="Times New Roman" w:hAnsi="Times New Roman" w:cs="Times New Roman"/>
+          <w:b/>
+          <w:bCs/>
+          <w:color w:val="auto"/>
+          <w:sz w:val="28"/>
+          <w:szCs w:val="28"/>
+        </w:rPr>
+      </w:pPr>
+      <w:r>
+        <w:rPr>
+          <w:rFonts w:ascii="Times New Roman" w:hAnsi="Times New Roman" w:cs="Times New Roman"/>
+          <w:b/>
+          <w:bCs/>
+          <w:color w:val="auto"/>
+          <w:sz w:val="28"/>
+          <w:szCs w:val="28"/>
+        </w:rPr>
+        <w:lastRenderedPageBreak/>
+        <w:t>DESENVOLVIMENTO</w:t>
+      </w:r>
+    </w:p>
+    <w:p/>
+    <w:p>
+      <w:pPr>
+        <w:spacing w:line="360" w:lineRule="auto"/>
+        <w:ind w:firstLine="1134"/>
+        <w:jc w:val="both"/>
+        <w:rPr>
+          <w:rFonts w:ascii="Times New Roman" w:hAnsi="Times New Roman" w:cs="Times New Roman"/>
+          <w:color w:val="292D30"/>
+          <w:sz w:val="24"/>
+          <w:szCs w:val="24"/>
+        </w:rPr>
+      </w:pPr>
+      <w:r>
+        <w:rPr>
+          <w:rFonts w:ascii="Times New Roman" w:hAnsi="Times New Roman" w:cs="Times New Roman"/>
+          <w:color w:val="292D30"/>
+          <w:sz w:val="24"/>
+          <w:szCs w:val="24"/>
+        </w:rPr>
+        <w:t xml:space="preserve">Inicialmente foi criado um KANBAN na ferramenta </w:t>
+      </w:r>
+      <w:proofErr w:type="spellStart"/>
+      <w:r>
+        <w:rPr>
+          <w:rFonts w:ascii="Times New Roman" w:hAnsi="Times New Roman" w:cs="Times New Roman"/>
+          <w:color w:val="292D30"/>
+          <w:sz w:val="24"/>
+          <w:szCs w:val="24"/>
+        </w:rPr>
+        <w:t>Trello</w:t>
+      </w:r>
+      <w:proofErr w:type="spellEnd"/>
+      <w:r>
+        <w:rPr>
+          <w:rFonts w:ascii="Times New Roman" w:hAnsi="Times New Roman" w:cs="Times New Roman"/>
+          <w:color w:val="292D30"/>
+          <w:sz w:val="24"/>
+          <w:szCs w:val="24"/>
+        </w:rPr>
+        <w:t xml:space="preserve">, para </w:t>
+      </w:r>
+      <w:r>
+        <w:rPr>
+          <w:rFonts w:ascii="Times New Roman" w:hAnsi="Times New Roman" w:cs="Times New Roman"/>
+          <w:color w:val="292D30"/>
+          <w:sz w:val="24"/>
+          <w:szCs w:val="24"/>
+        </w:rPr>
+        <w:t>organizar as tarefas e decidir quais atividades cada integrante ficou responsável. A Figura 1 mostra o KANBAN inicialmente em seus primeiros dias.</w:t>
+      </w:r>
+    </w:p>
+    <w:p>
+      <w:pPr>
+        <w:spacing w:line="360" w:lineRule="auto"/>
+        <w:jc w:val="center"/>
+        <w:rPr>
+          <w:rFonts w:ascii="Times New Roman" w:hAnsi="Times New Roman" w:cs="Times New Roman"/>
+          <w:noProof/>
+          <w:color w:val="292D30"/>
+          <w:sz w:val="24"/>
+          <w:szCs w:val="24"/>
+          <w14:ligatures w14:val="standardContextual"/>
+        </w:rPr>
+      </w:pPr>
+    </w:p>
+    <w:p>
+      <w:pPr>
+        <w:spacing w:line="360" w:lineRule="auto"/>
+        <w:jc w:val="center"/>
+        <w:rPr>
+          <w:rFonts w:ascii="Times New Roman" w:hAnsi="Times New Roman" w:cs="Times New Roman"/>
+          <w:color w:val="292D30"/>
+          <w:sz w:val="24"/>
+          <w:szCs w:val="24"/>
+        </w:rPr>
+      </w:pPr>
+      <w:r>
+        <w:rPr>
+          <w:rFonts w:ascii="Times New Roman" w:hAnsi="Times New Roman" w:cs="Times New Roman"/>
+          <w:color w:val="292D30"/>
+          <w:sz w:val="24"/>
+          <w:szCs w:val="24"/>
+        </w:rPr>
+        <w:t xml:space="preserve">Figura </w:t>
+      </w:r>
+      <w:r>
+        <w:rPr>
+          <w:rFonts w:ascii="Times New Roman" w:hAnsi="Times New Roman" w:cs="Times New Roman"/>
+          <w:color w:val="292D30"/>
+          <w:sz w:val="24"/>
+          <w:szCs w:val="24"/>
+        </w:rPr>
+        <w:fldChar w:fldCharType="begin"/>
+      </w:r>
+      <w:r>
+        <w:rPr>
+          <w:rFonts w:ascii="Times New Roman" w:hAnsi="Times New Roman" w:cs="Times New Roman"/>
+          <w:color w:val="292D30"/>
+          <w:sz w:val="24"/>
+          <w:szCs w:val="24"/>
+        </w:rPr>
+        <w:instrText xml:space="preserve"> SEQ Figura \* ARABIC </w:instrText>
+      </w:r>
+      <w:r>
+        <w:rPr>
+          <w:rFonts w:ascii="Times New Roman" w:hAnsi="Times New Roman" w:cs="Times New Roman"/>
+          <w:color w:val="292D30"/>
+          <w:sz w:val="24"/>
+          <w:szCs w:val="24"/>
+        </w:rPr>
+        <w:fldChar w:fldCharType="separate"/>
+      </w:r>
+      <w:r>
+        <w:rPr>
+          <w:rFonts w:ascii="Times New Roman" w:hAnsi="Times New Roman" w:cs="Times New Roman"/>
+          <w:noProof/>
+          <w:color w:val="292D30"/>
+          <w:sz w:val="24"/>
+          <w:szCs w:val="24"/>
+        </w:rPr>
+        <w:t>1</w:t>
+      </w:r>
+      <w:r>
+        <w:rPr>
+          <w:rFonts w:ascii="Times New Roman" w:hAnsi="Times New Roman" w:cs="Times New Roman"/>
+          <w:color w:val="292D30"/>
+          <w:sz w:val="24"/>
+          <w:szCs w:val="24"/>
+        </w:rPr>
+        <w:fldChar w:fldCharType="end"/>
+      </w:r>
+      <w:r>
+        <w:rPr>
+          <w:rFonts w:ascii="Times New Roman" w:hAnsi="Times New Roman" w:cs="Times New Roman"/>
+          <w:color w:val="292D30"/>
+          <w:sz w:val="24"/>
+          <w:szCs w:val="24"/>
+        </w:rPr>
+        <w:t xml:space="preserve"> - Estado inicial do KANBAN</w:t>
+      </w:r>
+    </w:p>
+    <w:p>
+      <w:pPr>
+        <w:spacing w:line="360" w:lineRule="auto"/>
+        <w:jc w:val="center"/>
+        <w:rPr>
+          <w:rFonts w:ascii="Times New Roman" w:hAnsi="Times New Roman" w:cs="Times New Roman"/>
+          <w:color w:val="292D30"/>
+          <w:sz w:val="24"/>
+          <w:szCs w:val="24"/>
+        </w:rPr>
+      </w:pPr>
+      <w:r>
+        <w:rPr>
+          <w:rFonts w:ascii="Times New Roman" w:hAnsi="Times New Roman" w:cs="Times New Roman"/>
+          <w:noProof/>
+          <w:color w:val="292D30"/>
+          <w:sz w:val="24"/>
+          <w:szCs w:val="24"/>
+          <w14:ligatures w14:val="standardContextual"/>
+        </w:rPr>
+        <w:drawing>
+          <wp:inline distT="0" distB="0" distL="0" distR="0" wp14:anchorId="53663D2E" wp14:editId="6D6F7B6E">
+            <wp:extent cx="4818888" cy="1424999"/>
+            <wp:effectExtent l="0" t="0" r="1270" b="3810"/>
+            <wp:docPr id="627759079" name="Imagem 2" descr="Interface gráfica do usuário&#10;&#10;Descrição gerada automaticamente"/>
+            <wp:cNvGraphicFramePr>
+              <a:graphicFrameLocks xmlns:a="http://schemas.openxmlformats.org/drawingml/2006/main" noChangeAspect="1"/>
+            </wp:cNvGraphicFramePr>
+            <a:graphic xmlns:a="http://schemas.openxmlformats.org/drawingml/2006/main">
+              <a:graphicData uri="http://schemas.openxmlformats.org/drawingml/2006/picture">
+                <pic:pic xmlns:pic="http://schemas.openxmlformats.org/drawingml/2006/picture">
+                  <pic:nvPicPr>
+                    <pic:cNvPr id="627759079" name="Imagem 2" descr="Interface gráfica do usuário&#10;&#10;Descrição gerada automaticamente"/>
+                    <pic:cNvPicPr/>
+                  </pic:nvPicPr>
+                  <pic:blipFill rotWithShape="1">
+                    <a:blip r:embed="rId8">
+                      <a:extLst>
+                        <a:ext uri="{28A0092B-C50C-407E-A947-70E740481C1C}">
+                          <a14:useLocalDpi xmlns:a14="http://schemas.microsoft.com/office/drawing/2010/main" val="0"/>
+                        </a:ext>
+                      </a:extLst>
+                    </a:blip>
+                    <a:srcRect t="-1" r="41568" b="60924"/>
+                    <a:stretch/>
+                  </pic:blipFill>
+                  <pic:spPr bwMode="auto">
+                    <a:xfrm>
+                      <a:off x="0" y="0"/>
+                      <a:ext cx="4914884" cy="1453386"/>
+                    </a:xfrm>
+                    <a:prstGeom prst="rect">
+                      <a:avLst/>
+                    </a:prstGeom>
+                    <a:ln>
+                      <a:noFill/>
+                    </a:ln>
+                    <a:extLst>
+                      <a:ext uri="{53640926-AAD7-44D8-BBD7-CCE9431645EC}">
+                        <a14:shadowObscured xmlns:a14="http://schemas.microsoft.com/office/drawing/2010/main"/>
+                      </a:ext>
+                    </a:extLst>
+                  </pic:spPr>
+                </pic:pic>
+              </a:graphicData>
+            </a:graphic>
+          </wp:inline>
+        </w:drawing>
+      </w:r>
+    </w:p>
+    <w:p>
+      <w:pPr>
+        <w:spacing w:line="240" w:lineRule="auto"/>
+        <w:jc w:val="center"/>
+        <w:rPr>
+          <w:rFonts w:ascii="Times New Roman" w:hAnsi="Times New Roman" w:cs="Times New Roman"/>
+          <w:color w:val="292D30"/>
+          <w:sz w:val="20"/>
+          <w:szCs w:val="20"/>
+        </w:rPr>
+      </w:pPr>
+      <w:r>
+        <w:rPr>
+          <w:rFonts w:ascii="Times New Roman" w:hAnsi="Times New Roman" w:cs="Times New Roman"/>
+          <w:color w:val="292D30"/>
+          <w:sz w:val="20"/>
+          <w:szCs w:val="20"/>
+        </w:rPr>
+        <w:t>Fonte: Autoria própria (2023).</w:t>
+      </w:r>
+    </w:p>
+    <w:p>
+      <w:pPr>
+        <w:spacing w:line="240" w:lineRule="auto"/>
+        <w:ind w:firstLine="1134"/>
+        <w:jc w:val="center"/>
+        <w:rPr>
+          <w:rFonts w:ascii="Times New Roman" w:hAnsi="Times New Roman" w:cs="Times New Roman"/>
+          <w:color w:val="292D30"/>
+          <w:sz w:val="20"/>
+          <w:szCs w:val="20"/>
+        </w:rPr>
+      </w:pPr>
+    </w:p>
+    <w:p>
+      <w:pPr>
+        <w:spacing w:line="360" w:lineRule="auto"/>
+        <w:ind w:firstLine="1134"/>
+        <w:jc w:val="both"/>
+        <w:rPr>
+          <w:rFonts w:ascii="Times New Roman" w:hAnsi="Times New Roman" w:cs="Times New Roman"/>
+          <w:color w:val="292D30"/>
+          <w:sz w:val="24"/>
+          <w:szCs w:val="24"/>
+        </w:rPr>
+      </w:pPr>
+      <w:r>
+        <w:rPr>
+          <w:rFonts w:ascii="Times New Roman" w:hAnsi="Times New Roman" w:cs="Times New Roman"/>
+          <w:color w:val="292D30"/>
+          <w:sz w:val="24"/>
+          <w:szCs w:val="24"/>
+        </w:rPr>
+        <w:t>É perceptível que no começo as atividades eram básicas e com o objetivo de organização do projeto, somente mais tarde que as modelagens e implementações foram adicionadas como atividades como mostra a Figura 2 e 3.</w:t>
+      </w:r>
+    </w:p>
+    <w:p>
+      <w:pPr>
+        <w:spacing w:line="360" w:lineRule="auto"/>
+        <w:jc w:val="both"/>
+        <w:rPr>
+          <w:rFonts w:ascii="Times New Roman" w:hAnsi="Times New Roman" w:cs="Times New Roman"/>
+          <w:noProof/>
+          <w:color w:val="292D30"/>
+          <w:sz w:val="24"/>
+          <w:szCs w:val="24"/>
+          <w14:ligatures w14:val="standardContextual"/>
+        </w:rPr>
+      </w:pPr>
+    </w:p>
+    <w:p>
+      <w:pPr>
+        <w:spacing w:line="360" w:lineRule="auto"/>
+        <w:jc w:val="center"/>
+        <w:rPr>
+          <w:rFonts w:ascii="Times New Roman" w:hAnsi="Times New Roman" w:cs="Times New Roman"/>
+          <w:color w:val="292D30"/>
+          <w:sz w:val="24"/>
+          <w:szCs w:val="24"/>
+        </w:rPr>
+      </w:pPr>
+      <w:r>
+        <w:rPr>
+          <w:rFonts w:ascii="Times New Roman" w:hAnsi="Times New Roman" w:cs="Times New Roman"/>
+          <w:color w:val="292D30"/>
+          <w:sz w:val="24"/>
+          <w:szCs w:val="24"/>
+        </w:rPr>
+        <w:t xml:space="preserve">Figura </w:t>
+      </w:r>
+      <w:r>
+        <w:rPr>
+          <w:rFonts w:ascii="Times New Roman" w:hAnsi="Times New Roman" w:cs="Times New Roman"/>
+          <w:color w:val="292D30"/>
+          <w:sz w:val="24"/>
+          <w:szCs w:val="24"/>
+        </w:rPr>
+        <w:fldChar w:fldCharType="begin"/>
+      </w:r>
+      <w:r>
+        <w:rPr>
+          <w:rFonts w:ascii="Times New Roman" w:hAnsi="Times New Roman" w:cs="Times New Roman"/>
+          <w:color w:val="292D30"/>
+          <w:sz w:val="24"/>
+          <w:szCs w:val="24"/>
+        </w:rPr>
+        <w:instrText xml:space="preserve"> SEQ Figura \* ARABIC </w:instrText>
+      </w:r>
+      <w:r>
+        <w:rPr>
+          <w:rFonts w:ascii="Times New Roman" w:hAnsi="Times New Roman" w:cs="Times New Roman"/>
+          <w:color w:val="292D30"/>
+          <w:sz w:val="24"/>
+          <w:szCs w:val="24"/>
+        </w:rPr>
+        <w:fldChar w:fldCharType="separate"/>
+      </w:r>
+      <w:r>
+        <w:rPr>
+          <w:rFonts w:ascii="Times New Roman" w:hAnsi="Times New Roman" w:cs="Times New Roman"/>
+          <w:noProof/>
+          <w:color w:val="292D30"/>
+          <w:sz w:val="24"/>
+          <w:szCs w:val="24"/>
+        </w:rPr>
+        <w:t>2</w:t>
+      </w:r>
+      <w:r>
+        <w:rPr>
+          <w:rFonts w:ascii="Times New Roman" w:hAnsi="Times New Roman" w:cs="Times New Roman"/>
+          <w:color w:val="292D30"/>
+          <w:sz w:val="24"/>
+          <w:szCs w:val="24"/>
+        </w:rPr>
+        <w:fldChar w:fldCharType="end"/>
+      </w:r>
+      <w:r>
+        <w:rPr>
+          <w:rFonts w:ascii="Times New Roman" w:hAnsi="Times New Roman" w:cs="Times New Roman"/>
+          <w:color w:val="292D30"/>
+          <w:sz w:val="24"/>
+          <w:szCs w:val="24"/>
+        </w:rPr>
+        <w:t xml:space="preserve"> - KANBAN das atividades</w:t>
+      </w:r>
+    </w:p>
+    <w:p>
+      <w:pPr>
+        <w:spacing w:line="360" w:lineRule="auto"/>
+        <w:jc w:val="center"/>
+        <w:rPr>
+          <w:rFonts w:ascii="Times New Roman" w:hAnsi="Times New Roman" w:cs="Times New Roman"/>
+          <w:color w:val="292D30"/>
+          <w:sz w:val="24"/>
+          <w:szCs w:val="24"/>
+        </w:rPr>
+      </w:pPr>
+      <w:r>
+        <w:rPr>
+          <w:rFonts w:ascii="Times New Roman" w:hAnsi="Times New Roman" w:cs="Times New Roman"/>
+          <w:noProof/>
+          <w:color w:val="292D30"/>
+          <w:sz w:val="24"/>
+          <w:szCs w:val="24"/>
+          <w14:ligatures w14:val="standardContextual"/>
+        </w:rPr>
+        <w:drawing>
+          <wp:inline distT="0" distB="0" distL="0" distR="0" wp14:anchorId="1CCF7EEE" wp14:editId="26AB6349">
+            <wp:extent cx="5404104" cy="2313322"/>
+            <wp:effectExtent l="0" t="0" r="6350" b="0"/>
+            <wp:docPr id="2048040943" name="Imagem 4" descr="Tela de computador com texto preto sobre fundo branco&#10;&#10;Descrição gerada automaticamente"/>
+            <wp:cNvGraphicFramePr>
+              <a:graphicFrameLocks xmlns:a="http://schemas.openxmlformats.org/drawingml/2006/main" noChangeAspect="1"/>
+            </wp:cNvGraphicFramePr>
+            <a:graphic xmlns:a="http://schemas.openxmlformats.org/drawingml/2006/main">
+              <a:graphicData uri="http://schemas.openxmlformats.org/drawingml/2006/picture">
+                <pic:pic xmlns:pic="http://schemas.openxmlformats.org/drawingml/2006/picture">
+                  <pic:nvPicPr>
+                    <pic:cNvPr id="2048040943" name="Imagem 4" descr="Tela de computador com texto preto sobre fundo branco&#10;&#10;Descrição gerada automaticamente"/>
+                    <pic:cNvPicPr/>
+                  </pic:nvPicPr>
+                  <pic:blipFill>
+                    <a:blip r:embed="rId9" cstate="print">
+                      <a:extLst>
+                        <a:ext uri="{28A0092B-C50C-407E-A947-70E740481C1C}">
+                          <a14:useLocalDpi xmlns:a14="http://schemas.microsoft.com/office/drawing/2010/main" val="0"/>
+                        </a:ext>
+                      </a:extLst>
+                    </a:blip>
+                    <a:stretch>
+                      <a:fillRect/>
+                    </a:stretch>
+                  </pic:blipFill>
+                  <pic:spPr>
+                    <a:xfrm>
+                      <a:off x="0" y="0"/>
+                      <a:ext cx="5465138" cy="2339449"/>
+                    </a:xfrm>
+                    <a:prstGeom prst="rect">
+                      <a:avLst/>
+                    </a:prstGeom>
+                  </pic:spPr>
+                </pic:pic>
+              </a:graphicData>
+            </a:graphic>
+          </wp:inline>
+        </w:drawing>
+      </w:r>
+    </w:p>
+    <w:p>
+      <w:pPr>
+        <w:spacing w:line="240" w:lineRule="auto"/>
+        <w:jc w:val="center"/>
+        <w:rPr>
+          <w:rFonts w:ascii="Times New Roman" w:hAnsi="Times New Roman" w:cs="Times New Roman"/>
+          <w:color w:val="292D30"/>
+          <w:sz w:val="20"/>
+          <w:szCs w:val="20"/>
+        </w:rPr>
+      </w:pPr>
+      <w:r>
+        <w:rPr>
+          <w:rFonts w:ascii="Times New Roman" w:hAnsi="Times New Roman" w:cs="Times New Roman"/>
+          <w:color w:val="292D30"/>
+          <w:sz w:val="20"/>
+          <w:szCs w:val="20"/>
+        </w:rPr>
+        <w:t>Fonte: Autoria própria (2023).</w:t>
+      </w:r>
+    </w:p>
+    <w:p>
+      <w:pPr>
+        <w:spacing w:line="360" w:lineRule="auto"/>
+        <w:jc w:val="center"/>
+        <w:rPr>
+          <w:rFonts w:ascii="Times New Roman" w:hAnsi="Times New Roman" w:cs="Times New Roman"/>
+          <w:color w:val="292D30"/>
+          <w:sz w:val="24"/>
+          <w:szCs w:val="24"/>
+        </w:rPr>
+      </w:pPr>
+      <w:r>
+        <w:rPr>
+          <w:rFonts w:ascii="Times New Roman" w:hAnsi="Times New Roman" w:cs="Times New Roman"/>
+          <w:color w:val="292D30"/>
+          <w:sz w:val="24"/>
+          <w:szCs w:val="24"/>
+        </w:rPr>
+        <w:lastRenderedPageBreak/>
+        <w:t xml:space="preserve">Figura </w:t>
+      </w:r>
+      <w:r>
+        <w:rPr>
+          <w:rFonts w:ascii="Times New Roman" w:hAnsi="Times New Roman" w:cs="Times New Roman"/>
+          <w:color w:val="292D30"/>
+          <w:sz w:val="24"/>
+          <w:szCs w:val="24"/>
+        </w:rPr>
+        <w:fldChar w:fldCharType="begin"/>
+      </w:r>
+      <w:r>
+        <w:rPr>
+          <w:rFonts w:ascii="Times New Roman" w:hAnsi="Times New Roman" w:cs="Times New Roman"/>
+          <w:color w:val="292D30"/>
+          <w:sz w:val="24"/>
+          <w:szCs w:val="24"/>
+        </w:rPr>
+        <w:instrText xml:space="preserve"> SEQ Figura \* ARABIC </w:instrText>
+      </w:r>
+      <w:r>
+        <w:rPr>
+          <w:rFonts w:ascii="Times New Roman" w:hAnsi="Times New Roman" w:cs="Times New Roman"/>
+          <w:color w:val="292D30"/>
+          <w:sz w:val="24"/>
+          <w:szCs w:val="24"/>
+        </w:rPr>
+        <w:fldChar w:fldCharType="separate"/>
+      </w:r>
+      <w:r>
+        <w:rPr>
+          <w:rFonts w:ascii="Times New Roman" w:hAnsi="Times New Roman" w:cs="Times New Roman"/>
+          <w:color w:val="292D30"/>
+          <w:sz w:val="24"/>
+          <w:szCs w:val="24"/>
+        </w:rPr>
+        <w:t>3</w:t>
+      </w:r>
+      <w:r>
+        <w:rPr>
+          <w:rFonts w:ascii="Times New Roman" w:hAnsi="Times New Roman" w:cs="Times New Roman"/>
+          <w:color w:val="292D30"/>
+          <w:sz w:val="24"/>
+          <w:szCs w:val="24"/>
+        </w:rPr>
+        <w:fldChar w:fldCharType="end"/>
+      </w:r>
+      <w:r>
+        <w:rPr>
+          <w:rFonts w:ascii="Times New Roman" w:hAnsi="Times New Roman" w:cs="Times New Roman"/>
+          <w:color w:val="292D30"/>
+          <w:sz w:val="24"/>
+          <w:szCs w:val="24"/>
+        </w:rPr>
+        <w:t xml:space="preserve"> - Estágio final do KANBAN</w:t>
+      </w:r>
+    </w:p>
+    <w:p>
+      <w:pPr>
+        <w:keepNext/>
+        <w:spacing w:line="360" w:lineRule="auto"/>
+        <w:jc w:val="both"/>
+      </w:pPr>
+      <w:r>
+        <w:rPr>
+          <w:rFonts w:ascii="Times New Roman" w:hAnsi="Times New Roman" w:cs="Times New Roman"/>
+          <w:noProof/>
+          <w:color w:val="292D30"/>
+          <w:sz w:val="24"/>
+          <w:szCs w:val="24"/>
+          <w14:ligatures w14:val="standardContextual"/>
+        </w:rPr>
+        <w:drawing>
+          <wp:inline distT="0" distB="0" distL="0" distR="0" wp14:anchorId="7076F696" wp14:editId="0687E6BC">
+            <wp:extent cx="5696712" cy="2998986"/>
+            <wp:effectExtent l="0" t="0" r="0" b="0"/>
+            <wp:docPr id="1663509684" name="Imagem 3" descr="Tela de celular com aplicativo aberto&#10;&#10;Descrição gerada automaticamente"/>
+            <wp:cNvGraphicFramePr>
+              <a:graphicFrameLocks xmlns:a="http://schemas.openxmlformats.org/drawingml/2006/main" noChangeAspect="1"/>
+            </wp:cNvGraphicFramePr>
+            <a:graphic xmlns:a="http://schemas.openxmlformats.org/drawingml/2006/main">
+              <a:graphicData uri="http://schemas.openxmlformats.org/drawingml/2006/picture">
+                <pic:pic xmlns:pic="http://schemas.openxmlformats.org/drawingml/2006/picture">
+                  <pic:nvPicPr>
+                    <pic:cNvPr id="1663509684" name="Imagem 3" descr="Tela de celular com aplicativo aberto&#10;&#10;Descrição gerada automaticamente"/>
+                    <pic:cNvPicPr/>
+                  </pic:nvPicPr>
+                  <pic:blipFill rotWithShape="1">
+                    <a:blip r:embed="rId10" cstate="print">
+                      <a:extLst>
+                        <a:ext uri="{28A0092B-C50C-407E-A947-70E740481C1C}">
+                          <a14:useLocalDpi xmlns:a14="http://schemas.microsoft.com/office/drawing/2010/main" val="0"/>
+                        </a:ext>
+                      </a:extLst>
+                    </a:blip>
+                    <a:srcRect l="24579" b="12178"/>
+                    <a:stretch/>
+                  </pic:blipFill>
+                  <pic:spPr bwMode="auto">
+                    <a:xfrm>
+                      <a:off x="0" y="0"/>
+                      <a:ext cx="5712458" cy="3007275"/>
+                    </a:xfrm>
+                    <a:prstGeom prst="rect">
+                      <a:avLst/>
+                    </a:prstGeom>
+                    <a:ln>
+                      <a:noFill/>
+                    </a:ln>
+                    <a:extLst>
+                      <a:ext uri="{53640926-AAD7-44D8-BBD7-CCE9431645EC}">
+                        <a14:shadowObscured xmlns:a14="http://schemas.microsoft.com/office/drawing/2010/main"/>
+                      </a:ext>
+                    </a:extLst>
+                  </pic:spPr>
+                </pic:pic>
+              </a:graphicData>
+            </a:graphic>
+          </wp:inline>
+        </w:drawing>
+      </w:r>
+    </w:p>
+    <w:p>
+      <w:pPr>
+        <w:spacing w:line="240" w:lineRule="auto"/>
+        <w:jc w:val="center"/>
+        <w:rPr>
+          <w:rFonts w:ascii="Times New Roman" w:hAnsi="Times New Roman" w:cs="Times New Roman"/>
+          <w:color w:val="292D30"/>
+          <w:sz w:val="20"/>
+          <w:szCs w:val="20"/>
+        </w:rPr>
+      </w:pPr>
+      <w:r>
+        <w:rPr>
+          <w:rFonts w:ascii="Times New Roman" w:hAnsi="Times New Roman" w:cs="Times New Roman"/>
+          <w:color w:val="292D30"/>
+          <w:sz w:val="20"/>
+          <w:szCs w:val="20"/>
+        </w:rPr>
+        <w:t>Fonte: Autoria própria (2023).</w:t>
+      </w:r>
+    </w:p>
+    <w:p>
+      <w:pPr>
+        <w:spacing w:line="240" w:lineRule="auto"/>
+        <w:rPr>
+          <w:rFonts w:ascii="Times New Roman" w:hAnsi="Times New Roman" w:cs="Times New Roman"/>
+          <w:color w:val="292D30"/>
+          <w:sz w:val="20"/>
+          <w:szCs w:val="20"/>
+        </w:rPr>
+      </w:pPr>
+    </w:p>
+    <w:p>
+      <w:pPr>
+        <w:pStyle w:val="Ttulo1"/>
+        <w:numPr>
+          <w:ilvl w:val="1"/>
+          <w:numId w:val="1"/>
+        </w:numPr>
+        <w:spacing w:line="360" w:lineRule="auto"/>
+        <w:ind w:left="0" w:firstLine="0"/>
+        <w:rPr>
+          <w:rFonts w:ascii="Times New Roman" w:hAnsi="Times New Roman" w:cs="Times New Roman"/>
+          <w:b/>
+          <w:bCs/>
+          <w:color w:val="auto"/>
+          <w:sz w:val="28"/>
+          <w:szCs w:val="28"/>
+        </w:rPr>
+      </w:pPr>
+      <w:r>
+        <w:rPr>
+          <w:rFonts w:ascii="Times New Roman" w:hAnsi="Times New Roman" w:cs="Times New Roman"/>
+          <w:b/>
+          <w:bCs/>
+          <w:color w:val="auto"/>
+          <w:sz w:val="28"/>
+          <w:szCs w:val="28"/>
+        </w:rPr>
+        <w:t>SISTEMA BREADTRACK</w:t>
+      </w:r>
+    </w:p>
+    <w:p>
+      <w:pPr>
+        <w:ind w:left="360"/>
+      </w:pPr>
+    </w:p>
+    <w:p>
+      <w:pPr>
+        <w:ind w:left="360"/>
+      </w:pPr>
+    </w:p>
+    <w:p>
+      <w:pPr>
+        <w:ind w:left="360"/>
+      </w:pPr>
+    </w:p>
+    <w:p>
+      <w:pPr>
+        <w:pStyle w:val="Ttulo1"/>
+        <w:numPr>
+          <w:ilvl w:val="1"/>
+          <w:numId w:val="1"/>
+        </w:numPr>
+        <w:spacing w:line="360" w:lineRule="auto"/>
+        <w:ind w:left="0" w:firstLine="0"/>
+        <w:rPr>
+          <w:rFonts w:ascii="Times New Roman" w:hAnsi="Times New Roman" w:cs="Times New Roman"/>
+          <w:b/>
+          <w:bCs/>
+          <w:color w:val="auto"/>
+          <w:sz w:val="28"/>
+          <w:szCs w:val="28"/>
+        </w:rPr>
+      </w:pPr>
+      <w:r>
+        <w:rPr>
+          <w:rFonts w:ascii="Times New Roman" w:hAnsi="Times New Roman" w:cs="Times New Roman"/>
+          <w:b/>
+          <w:bCs/>
+          <w:color w:val="auto"/>
+          <w:sz w:val="28"/>
+          <w:szCs w:val="28"/>
+        </w:rPr>
+        <w:t>CÓDIGOS</w:t>
+      </w:r>
+    </w:p>
+    <w:p>
+      <w:pPr>
+        <w:ind w:left="360"/>
+      </w:pPr>
+    </w:p>
+    <w:p>
+      <w:pPr>
+        <w:ind w:left="360"/>
+      </w:pPr>
+    </w:p>
+    <w:p>
+      <w:pPr>
+        <w:spacing w:line="240" w:lineRule="auto"/>
+        <w:rPr>
+          <w:rFonts w:ascii="Times New Roman" w:hAnsi="Times New Roman" w:cs="Times New Roman"/>
+          <w:color w:val="292D30"/>
+          <w:sz w:val="20"/>
+          <w:szCs w:val="20"/>
+        </w:rPr>
+      </w:pPr>
+    </w:p>
+    <w:p>
+      <w:pPr>
+        <w:pStyle w:val="Ttulo1"/>
+        <w:numPr>
+          <w:ilvl w:val="0"/>
+          <w:numId w:val="1"/>
+        </w:numPr>
+        <w:spacing w:line="360" w:lineRule="auto"/>
+        <w:ind w:left="0" w:firstLine="0"/>
+        <w:rPr>
+          <w:rFonts w:ascii="Times New Roman" w:hAnsi="Times New Roman" w:cs="Times New Roman"/>
+          <w:b/>
+          <w:bCs/>
+          <w:color w:val="auto"/>
+          <w:sz w:val="28"/>
+          <w:szCs w:val="28"/>
+        </w:rPr>
+      </w:pPr>
+      <w:r>
+        <w:rPr>
+          <w:rFonts w:ascii="Times New Roman" w:hAnsi="Times New Roman" w:cs="Times New Roman"/>
+          <w:b/>
+          <w:bCs/>
+          <w:color w:val="auto"/>
+          <w:sz w:val="28"/>
+          <w:szCs w:val="28"/>
+        </w:rPr>
+        <w:t>CONCLUSÃO</w:t>
+      </w:r>
+    </w:p>
+    <w:p>
+      <w:pPr>
+        <w:spacing w:line="240" w:lineRule="auto"/>
+        <w:rPr>
+          <w:rFonts w:ascii="Times New Roman" w:hAnsi="Times New Roman" w:cs="Times New Roman"/>
+          <w:color w:val="292D30"/>
+          <w:sz w:val="20"/>
+          <w:szCs w:val="20"/>
+        </w:rPr>
+      </w:pPr>
+    </w:p>
+    <w:p>
+      <w:pPr>
+        <w:spacing w:line="240" w:lineRule="auto"/>
+        <w:rPr>
+          <w:rFonts w:ascii="Times New Roman" w:hAnsi="Times New Roman" w:cs="Times New Roman"/>
+          <w:color w:val="292D30"/>
+          <w:sz w:val="20"/>
+          <w:szCs w:val="20"/>
+        </w:rPr>
+      </w:pPr>
+    </w:p>
+    <w:p>
+      <w:pPr>
+        <w:pStyle w:val="Ttulo1"/>
+        <w:numPr>
+          <w:ilvl w:val="0"/>
+          <w:numId w:val="1"/>
+        </w:numPr>
+        <w:spacing w:line="360" w:lineRule="auto"/>
+        <w:ind w:left="0" w:firstLine="0"/>
+        <w:rPr>
+          <w:rFonts w:ascii="Times New Roman" w:hAnsi="Times New Roman" w:cs="Times New Roman"/>
+          <w:b/>
+          <w:bCs/>
+          <w:color w:val="auto"/>
+          <w:sz w:val="28"/>
+          <w:szCs w:val="28"/>
+        </w:rPr>
+      </w:pPr>
+      <w:r>
+        <w:rPr>
+          <w:rFonts w:ascii="Times New Roman" w:hAnsi="Times New Roman" w:cs="Times New Roman"/>
+          <w:b/>
+          <w:bCs/>
+          <w:color w:val="auto"/>
+          <w:sz w:val="28"/>
+          <w:szCs w:val="28"/>
+        </w:rPr>
+        <w:t>REFERENCIAS</w:t>
+      </w:r>
+    </w:p>
+    <w:p>
+      <w:pPr>
+        <w:spacing w:line="240" w:lineRule="auto"/>
+        <w:ind w:firstLine="1134"/>
+        <w:jc w:val="center"/>
+        <w:rPr>
+          <w:rFonts w:ascii="Times New Roman" w:hAnsi="Times New Roman" w:cs="Times New Roman"/>
+          <w:color w:val="292D30"/>
+          <w:sz w:val="20"/>
+          <w:szCs w:val="20"/>
+        </w:rPr>
       </w:pPr>
     </w:p>
     <w:p>
@@ -1115,7 +2466,7 @@
       </w:pPr>
     </w:p>
     <w:sectPr>
-      <w:headerReference w:type="default" r:id="rId8"/>
+      <w:headerReference w:type="default" r:id="rId11"/>
       <w:footnotePr>
         <w:numFmt w:val="chicago"/>
       </w:footnotePr>
@@ -1760,9 +3111,9 @@
 <w:numbering xmlns:wpc="http://schemas.microsoft.com/office/word/2010/wordprocessingCanvas" xmlns:cx="http://schemas.microsoft.com/office/drawing/2014/chartex" xmlns:cx1="http://schemas.microsoft.com/office/drawing/2015/9/8/chartex" xmlns:cx2="http://schemas.microsoft.com/office/drawing/2015/10/21/chartex" xmlns:cx3="http://schemas.microsoft.com/office/drawing/2016/5/9/chartex" xmlns:cx4="http://schemas.microsoft.com/office/drawing/2016/5/10/chartex" xmlns:cx5="http://schemas.microsoft.com/office/drawing/2016/5/11/chartex" xmlns:cx6="http://schemas.microsoft.com/office/drawing/2016/5/12/chartex" xmlns:cx7="http://schemas.microsoft.com/office/drawing/2016/5/13/chartex" xmlns:cx8="http://schemas.microsoft.com/office/drawing/2016/5/14/chartex" xmlns:mc="http://schemas.openxmlformats.org/markup-compatibility/2006" xmlns:aink="http://schemas.microsoft.com/office/drawing/2016/ink" xmlns:am3d="http://schemas.microsoft.com/office/drawing/2017/model3d" xmlns:o="urn:schemas-microsoft-com:office:office" xmlns:oel="http://schemas.microsoft.com/office/2019/extlst" xmlns:r="http://schemas.openxmlformats.org/officeDocument/2006/relationships" xmlns:m="http://schemas.openxmlformats.org/officeDocument/2006/math" xmlns:v="urn:schemas-microsoft-com:vml" xmlns:wp14="http://schemas.microsoft.com/office/word/2010/wordprocessingDrawing" xmlns:wp="http://schemas.openxmlformats.org/drawingml/2006/wordprocessingDrawing" xmlns:w10="urn:schemas-microsoft-com:office:word" xmlns:w="http://schemas.openxmlformats.org/wordprocessingml/2006/main" xmlns:w14="http://schemas.microsoft.com/office/word/2010/wordml" xmlns:w15="http://schemas.microsoft.com/office/word/2012/wordml" xmlns:w16cex="http://schemas.microsoft.com/office/word/2018/wordml/cex" xmlns:w16cid="http://schemas.microsoft.com/office/word/2016/wordml/cid" xmlns:w16="http://schemas.microsoft.com/office/word/2018/wordml" xmlns:w16sdtdh="http://schemas.microsoft.com/office/word/2020/wordml/sdtdatahash" xmlns:w16se="http://schemas.microsoft.com/office/word/2015/wordml/symex" xmlns:wpg="http://schemas.microsoft.com/office/word/2010/wordprocessingGroup" xmlns:wpi="http://schemas.microsoft.com/office/word/2010/wordprocessingInk" xmlns:wne="http://schemas.microsoft.com/office/word/2006/wordml" xmlns:wps="http://schemas.microsoft.com/office/word/2010/wordprocessingShape" mc:Ignorable="w14 w15 w16se w16cid w16 w16cex w16sdtdh wp14">
   <w:abstractNum w:abstractNumId="0" w15:restartNumberingAfterBreak="0">
     <w:nsid w:val="0C3C0ACB"/>
-    <w:multiLevelType w:val="hybridMultilevel"/>
-    <w:tmpl w:val="D486C304"/>
-    <w:lvl w:ilvl="0" w:tplc="98A2E382">
+    <w:multiLevelType w:val="multilevel"/>
+    <w:tmpl w:val="D174F5D8"/>
+    <w:lvl w:ilvl="0">
       <w:start w:val="1"/>
       <w:numFmt w:val="decimal"/>
       <w:lvlText w:val="%1"/>
@@ -1775,77 +3126,109 @@
         <w:color w:val="auto"/>
       </w:rPr>
     </w:lvl>
-    <w:lvl w:ilvl="1" w:tplc="04160019" w:tentative="1">
-      <w:start w:val="1"/>
-      <w:numFmt w:val="lowerLetter"/>
-      <w:lvlText w:val="%2."/>
-      <w:lvlJc w:val="left"/>
-      <w:pPr>
-        <w:ind w:left="1440" w:hanging="360"/>
-      </w:pPr>
-    </w:lvl>
-    <w:lvl w:ilvl="2" w:tplc="0416001B" w:tentative="1">
-      <w:start w:val="1"/>
-      <w:numFmt w:val="lowerRoman"/>
-      <w:lvlText w:val="%3."/>
-      <w:lvlJc w:val="right"/>
-      <w:pPr>
-        <w:ind w:left="2160" w:hanging="180"/>
-      </w:pPr>
-    </w:lvl>
-    <w:lvl w:ilvl="3" w:tplc="0416000F" w:tentative="1">
+    <w:lvl w:ilvl="1">
       <w:start w:val="1"/>
       <w:numFmt w:val="decimal"/>
-      <w:lvlText w:val="%4."/>
+      <w:isLgl/>
+      <w:lvlText w:val="%1.%2"/>
       <w:lvlJc w:val="left"/>
       <w:pPr>
-        <w:ind w:left="2880" w:hanging="360"/>
-      </w:pPr>
+        <w:ind w:left="1065" w:hanging="705"/>
+      </w:pPr>
+      <w:rPr>
+        <w:rFonts w:hint="default"/>
+      </w:rPr>
     </w:lvl>
-    <w:lvl w:ilvl="4" w:tplc="04160019" w:tentative="1">
-      <w:start w:val="1"/>
-      <w:numFmt w:val="lowerLetter"/>
-      <w:lvlText w:val="%5."/>
-      <w:lvlJc w:val="left"/>
-      <w:pPr>
-        <w:ind w:left="3600" w:hanging="360"/>
-      </w:pPr>
-    </w:lvl>
-    <w:lvl w:ilvl="5" w:tplc="0416001B" w:tentative="1">
-      <w:start w:val="1"/>
-      <w:numFmt w:val="lowerRoman"/>
-      <w:lvlText w:val="%6."/>
-      <w:lvlJc w:val="right"/>
-      <w:pPr>
-        <w:ind w:left="4320" w:hanging="180"/>
-      </w:pPr>
-    </w:lvl>
-    <w:lvl w:ilvl="6" w:tplc="0416000F" w:tentative="1">
+    <w:lvl w:ilvl="2">
       <w:start w:val="1"/>
       <w:numFmt w:val="decimal"/>
-      <w:lvlText w:val="%7."/>
+      <w:isLgl/>
+      <w:lvlText w:val="%1.%2.%3"/>
       <w:lvlJc w:val="left"/>
       <w:pPr>
-        <w:ind w:left="5040" w:hanging="360"/>
-      </w:pPr>
+        <w:ind w:left="1080" w:hanging="720"/>
+      </w:pPr>
+      <w:rPr>
+        <w:rFonts w:hint="default"/>
+      </w:rPr>
     </w:lvl>
-    <w:lvl w:ilvl="7" w:tplc="04160019" w:tentative="1">
+    <w:lvl w:ilvl="3">
       <w:start w:val="1"/>
-      <w:numFmt w:val="lowerLetter"/>
-      <w:lvlText w:val="%8."/>
+      <w:numFmt w:val="decimal"/>
+      <w:isLgl/>
+      <w:lvlText w:val="%1.%2.%3.%4"/>
       <w:lvlJc w:val="left"/>
       <w:pPr>
-        <w:ind w:left="5760" w:hanging="360"/>
-      </w:pPr>
+        <w:ind w:left="1080" w:hanging="720"/>
+      </w:pPr>
+      <w:rPr>
+        <w:rFonts w:hint="default"/>
+      </w:rPr>
     </w:lvl>
-    <w:lvl w:ilvl="8" w:tplc="0416001B" w:tentative="1">
+    <w:lvl w:ilvl="4">
       <w:start w:val="1"/>
-      <w:numFmt w:val="lowerRoman"/>
-      <w:lvlText w:val="%9."/>
-      <w:lvlJc w:val="right"/>
-      <w:pPr>
-        <w:ind w:left="6480" w:hanging="180"/>
-      </w:pPr>
+      <w:numFmt w:val="decimal"/>
+      <w:isLgl/>
+      <w:lvlText w:val="%1.%2.%3.%4.%5"/>
+      <w:lvlJc w:val="left"/>
+      <w:pPr>
+        <w:ind w:left="1440" w:hanging="1080"/>
+      </w:pPr>
+      <w:rPr>
+        <w:rFonts w:hint="default"/>
+      </w:rPr>
+    </w:lvl>
+    <w:lvl w:ilvl="5">
+      <w:start w:val="1"/>
+      <w:numFmt w:val="decimal"/>
+      <w:isLgl/>
+      <w:lvlText w:val="%1.%2.%3.%4.%5.%6"/>
+      <w:lvlJc w:val="left"/>
+      <w:pPr>
+        <w:ind w:left="1440" w:hanging="1080"/>
+      </w:pPr>
+      <w:rPr>
+        <w:rFonts w:hint="default"/>
+      </w:rPr>
+    </w:lvl>
+    <w:lvl w:ilvl="6">
+      <w:start w:val="1"/>
+      <w:numFmt w:val="decimal"/>
+      <w:isLgl/>
+      <w:lvlText w:val="%1.%2.%3.%4.%5.%6.%7"/>
+      <w:lvlJc w:val="left"/>
+      <w:pPr>
+        <w:ind w:left="1800" w:hanging="1440"/>
+      </w:pPr>
+      <w:rPr>
+        <w:rFonts w:hint="default"/>
+      </w:rPr>
+    </w:lvl>
+    <w:lvl w:ilvl="7">
+      <w:start w:val="1"/>
+      <w:numFmt w:val="decimal"/>
+      <w:isLgl/>
+      <w:lvlText w:val="%1.%2.%3.%4.%5.%6.%7.%8"/>
+      <w:lvlJc w:val="left"/>
+      <w:pPr>
+        <w:ind w:left="1800" w:hanging="1440"/>
+      </w:pPr>
+      <w:rPr>
+        <w:rFonts w:hint="default"/>
+      </w:rPr>
+    </w:lvl>
+    <w:lvl w:ilvl="8">
+      <w:start w:val="1"/>
+      <w:numFmt w:val="decimal"/>
+      <w:isLgl/>
+      <w:lvlText w:val="%1.%2.%3.%4.%5.%6.%7.%8.%9"/>
+      <w:lvlJc w:val="left"/>
+      <w:pPr>
+        <w:ind w:left="1800" w:hanging="1440"/>
+      </w:pPr>
+      <w:rPr>
+        <w:rFonts w:hint="default"/>
+      </w:rPr>
     </w:lvl>
   </w:abstractNum>
   <w:num w:numId="1" w16cid:durableId="124085524">
@@ -2284,6 +3667,28 @@
       <w:szCs w:val="32"/>
     </w:rPr>
   </w:style>
+  <w:style w:type="paragraph" w:styleId="Ttulo2">
+    <w:name w:val="heading 2"/>
+    <w:basedOn w:val="Normal"/>
+    <w:next w:val="Normal"/>
+    <w:link w:val="Ttulo2Char"/>
+    <w:uiPriority w:val="9"/>
+    <w:unhideWhenUsed/>
+    <w:qFormat/>
+    <w:rsid w:val="00D64432"/>
+    <w:pPr>
+      <w:keepNext/>
+      <w:keepLines/>
+      <w:spacing w:before="40" w:after="0"/>
+      <w:outlineLvl w:val="1"/>
+    </w:pPr>
+    <w:rPr>
+      <w:rFonts w:asciiTheme="majorHAnsi" w:eastAsiaTheme="majorEastAsia" w:hAnsiTheme="majorHAnsi" w:cstheme="majorBidi"/>
+      <w:color w:val="2F5496" w:themeColor="accent1" w:themeShade="BF"/>
+      <w:sz w:val="26"/>
+      <w:szCs w:val="26"/>
+    </w:rPr>
+  </w:style>
   <w:style w:type="character" w:default="1" w:styleId="Fontepargpadro">
     <w:name w:val="Default Paragraph Font"/>
     <w:uiPriority w:val="1"/>
@@ -2439,6 +3844,51 @@
       <w:szCs w:val="32"/>
       <w14:ligatures w14:val="none"/>
     </w:rPr>
+  </w:style>
+  <w:style w:type="paragraph" w:styleId="Legenda">
+    <w:name w:val="caption"/>
+    <w:basedOn w:val="Normal"/>
+    <w:next w:val="Normal"/>
+    <w:uiPriority w:val="35"/>
+    <w:unhideWhenUsed/>
+    <w:qFormat/>
+    <w:rsid w:val="002A669A"/>
+    <w:pPr>
+      <w:spacing w:line="240" w:lineRule="auto"/>
+    </w:pPr>
+    <w:rPr>
+      <w:i/>
+      <w:iCs/>
+      <w:color w:val="44546A" w:themeColor="text2"/>
+      <w:sz w:val="18"/>
+      <w:szCs w:val="18"/>
+    </w:rPr>
+  </w:style>
+  <w:style w:type="character" w:customStyle="1" w:styleId="Ttulo2Char">
+    <w:name w:val="Título 2 Char"/>
+    <w:basedOn w:val="Fontepargpadro"/>
+    <w:link w:val="Ttulo2"/>
+    <w:uiPriority w:val="9"/>
+    <w:rsid w:val="00D64432"/>
+    <w:rPr>
+      <w:rFonts w:asciiTheme="majorHAnsi" w:eastAsiaTheme="majorEastAsia" w:hAnsiTheme="majorHAnsi" w:cstheme="majorBidi"/>
+      <w:color w:val="2F5496" w:themeColor="accent1" w:themeShade="BF"/>
+      <w:kern w:val="0"/>
+      <w:sz w:val="26"/>
+      <w:szCs w:val="26"/>
+      <w14:ligatures w14:val="none"/>
+    </w:rPr>
+  </w:style>
+  <w:style w:type="paragraph" w:styleId="PargrafodaLista">
+    <w:name w:val="List Paragraph"/>
+    <w:basedOn w:val="Normal"/>
+    <w:uiPriority w:val="34"/>
+    <w:qFormat/>
+    <w:rsid w:val="00D64432"/>
+    <w:pPr>
+      <w:ind w:left="720"/>
+      <w:contextualSpacing/>
+    </w:pPr>
   </w:style>
 </w:styles>
 </file>

</xml_diff>